<commit_message>
Project Structure, Requirements added
</commit_message>
<xml_diff>
--- a/synopsis.docx
+++ b/synopsis.docx
@@ -573,19 +573,17 @@
         </w:rPr>
         <w:t xml:space="preserve">EMAIL ID: </w:t>
       </w:r>
-      <w:hyperlink r:id="rId4">
-        <w:r>
-          <w:rPr>
-            <w:rStyle w:val="InternetLink"/>
-            <w:b w:val="false"/>
-            <w:bCs w:val="false"/>
-            <w:color w:val="000000"/>
-            <w:sz w:val="26"/>
-            <w:szCs w:val="26"/>
-          </w:rPr>
-          <w:t>vk21677@gmail.com</w:t>
-        </w:r>
-      </w:hyperlink>
+      <w:r>
+        <w:rPr>
+          <w:rStyle w:val="InternetLink"/>
+          <w:b w:val="false"/>
+          <w:bCs w:val="false"/>
+          <w:color w:val="000000"/>
+          <w:sz w:val="26"/>
+          <w:szCs w:val="26"/>
+        </w:rPr>
+        <w:t>vk21677@gmail.com</w:t>
+      </w:r>
     </w:p>
     <w:p>
       <w:pPr>
@@ -635,7 +633,7 @@
                     </pic:cNvPicPr>
                   </pic:nvPicPr>
                   <pic:blipFill>
-                    <a:blip r:embed="rId5"/>
+                    <a:blip r:embed="rId3"/>
                     <a:stretch>
                       <a:fillRect/>
                     </a:stretch>
@@ -989,6 +987,24 @@
         </w:rPr>
       </w:pPr>
       <w:r>
+        <w:rPr/>
+      </w:r>
+    </w:p>
+    <w:p>
+      <w:pPr>
+        <w:pStyle w:val="Normal"/>
+        <w:bidi w:val="0"/>
+        <w:jc w:val="start"/>
+        <w:rPr>
+          <w:b w:val="false"/>
+          <w:b w:val="false"/>
+          <w:bCs w:val="false"/>
+          <w:color w:val="000000"/>
+          <w:sz w:val="32"/>
+          <w:szCs w:val="32"/>
+        </w:rPr>
+      </w:pPr>
+      <w:r>
         <w:rPr>
           <w:b w:val="false"/>
           <w:bCs w:val="false"/>
@@ -1016,6 +1032,24 @@
         </w:rPr>
       </w:pPr>
       <w:r>
+        <w:rPr/>
+      </w:r>
+    </w:p>
+    <w:p>
+      <w:pPr>
+        <w:pStyle w:val="Normal"/>
+        <w:bidi w:val="0"/>
+        <w:jc w:val="start"/>
+        <w:rPr>
+          <w:b w:val="false"/>
+          <w:b w:val="false"/>
+          <w:bCs w:val="false"/>
+          <w:color w:val="000000"/>
+          <w:sz w:val="32"/>
+          <w:szCs w:val="32"/>
+        </w:rPr>
+      </w:pPr>
+      <w:r>
         <w:rPr>
           <w:b w:val="false"/>
           <w:bCs w:val="false"/>
@@ -1027,6 +1061,251 @@
         <w:tab/>
         <w:t>Analysis ...............................................................................................</w:t>
       </w:r>
+    </w:p>
+    <w:p>
+      <w:pPr>
+        <w:pStyle w:val="Normal"/>
+        <w:bidi w:val="0"/>
+        <w:jc w:val="start"/>
+        <w:rPr>
+          <w:b w:val="false"/>
+          <w:b w:val="false"/>
+          <w:bCs w:val="false"/>
+          <w:color w:val="000000"/>
+          <w:sz w:val="32"/>
+          <w:szCs w:val="32"/>
+        </w:rPr>
+      </w:pPr>
+      <w:r>
+        <w:rPr/>
+      </w:r>
+    </w:p>
+    <w:p>
+      <w:pPr>
+        <w:pStyle w:val="Normal"/>
+        <w:bidi w:val="0"/>
+        <w:jc w:val="start"/>
+        <w:rPr>
+          <w:b w:val="false"/>
+          <w:b w:val="false"/>
+          <w:bCs w:val="false"/>
+          <w:color w:val="000000"/>
+          <w:sz w:val="32"/>
+          <w:szCs w:val="32"/>
+        </w:rPr>
+      </w:pPr>
+      <w:r>
+        <w:rPr>
+          <w:b w:val="false"/>
+          <w:bCs w:val="false"/>
+          <w:color w:val="000000"/>
+          <w:sz w:val="32"/>
+          <w:szCs w:val="32"/>
+        </w:rPr>
+        <w:t>4.</w:t>
+        <w:tab/>
+        <w:t>Project Structure ..................................................................................</w:t>
+      </w:r>
+    </w:p>
+    <w:p>
+      <w:pPr>
+        <w:pStyle w:val="Normal"/>
+        <w:bidi w:val="0"/>
+        <w:jc w:val="start"/>
+        <w:rPr>
+          <w:b w:val="false"/>
+          <w:b w:val="false"/>
+          <w:bCs w:val="false"/>
+          <w:color w:val="000000"/>
+          <w:sz w:val="32"/>
+          <w:szCs w:val="32"/>
+        </w:rPr>
+      </w:pPr>
+      <w:r>
+        <w:rPr>
+          <w:b w:val="false"/>
+          <w:bCs w:val="false"/>
+          <w:color w:val="000000"/>
+          <w:sz w:val="32"/>
+          <w:szCs w:val="32"/>
+        </w:rPr>
+        <w:tab/>
+        <w:t>4.1 Modules .........................................................................................</w:t>
+      </w:r>
+    </w:p>
+    <w:p>
+      <w:pPr>
+        <w:pStyle w:val="Normal"/>
+        <w:bidi w:val="0"/>
+        <w:jc w:val="start"/>
+        <w:rPr>
+          <w:b w:val="false"/>
+          <w:b w:val="false"/>
+          <w:bCs w:val="false"/>
+          <w:color w:val="000000"/>
+          <w:sz w:val="32"/>
+          <w:szCs w:val="32"/>
+        </w:rPr>
+      </w:pPr>
+      <w:r>
+        <w:rPr>
+          <w:b w:val="false"/>
+          <w:bCs w:val="false"/>
+          <w:color w:val="000000"/>
+          <w:sz w:val="32"/>
+          <w:szCs w:val="32"/>
+        </w:rPr>
+        <w:tab/>
+        <w:t>4.2 Testing Process ..............................................................................</w:t>
+      </w:r>
+    </w:p>
+    <w:p>
+      <w:pPr>
+        <w:pStyle w:val="Normal"/>
+        <w:bidi w:val="0"/>
+        <w:jc w:val="start"/>
+        <w:rPr>
+          <w:b w:val="false"/>
+          <w:b w:val="false"/>
+          <w:bCs w:val="false"/>
+          <w:color w:val="000000"/>
+          <w:sz w:val="32"/>
+          <w:szCs w:val="32"/>
+        </w:rPr>
+      </w:pPr>
+      <w:r>
+        <w:rPr>
+          <w:b w:val="false"/>
+          <w:bCs w:val="false"/>
+          <w:color w:val="000000"/>
+          <w:sz w:val="32"/>
+          <w:szCs w:val="32"/>
+        </w:rPr>
+        <w:tab/>
+        <w:t>4.3 Reports Generation ........................................................................</w:t>
+      </w:r>
+    </w:p>
+    <w:p>
+      <w:pPr>
+        <w:pStyle w:val="Normal"/>
+        <w:bidi w:val="0"/>
+        <w:jc w:val="start"/>
+        <w:rPr>
+          <w:b w:val="false"/>
+          <w:b w:val="false"/>
+          <w:bCs w:val="false"/>
+          <w:color w:val="000000"/>
+          <w:sz w:val="32"/>
+          <w:szCs w:val="32"/>
+        </w:rPr>
+      </w:pPr>
+      <w:r>
+        <w:rPr/>
+      </w:r>
+    </w:p>
+    <w:p>
+      <w:pPr>
+        <w:pStyle w:val="Normal"/>
+        <w:bidi w:val="0"/>
+        <w:jc w:val="start"/>
+        <w:rPr>
+          <w:b w:val="false"/>
+          <w:b w:val="false"/>
+          <w:bCs w:val="false"/>
+          <w:color w:val="000000"/>
+          <w:sz w:val="32"/>
+          <w:szCs w:val="32"/>
+        </w:rPr>
+      </w:pPr>
+      <w:r>
+        <w:rPr>
+          <w:b w:val="false"/>
+          <w:bCs w:val="false"/>
+          <w:color w:val="000000"/>
+          <w:sz w:val="32"/>
+          <w:szCs w:val="32"/>
+        </w:rPr>
+        <w:t>5.</w:t>
+        <w:tab/>
+        <w:t>Requirements .......................................................................................</w:t>
+      </w:r>
+    </w:p>
+    <w:p>
+      <w:pPr>
+        <w:pStyle w:val="Normal"/>
+        <w:bidi w:val="0"/>
+        <w:jc w:val="start"/>
+        <w:rPr>
+          <w:b w:val="false"/>
+          <w:b w:val="false"/>
+          <w:bCs w:val="false"/>
+          <w:color w:val="000000"/>
+          <w:sz w:val="32"/>
+          <w:szCs w:val="32"/>
+        </w:rPr>
+      </w:pPr>
+      <w:r>
+        <w:rPr>
+          <w:b w:val="false"/>
+          <w:bCs w:val="false"/>
+          <w:color w:val="000000"/>
+          <w:sz w:val="32"/>
+          <w:szCs w:val="32"/>
+        </w:rPr>
+        <w:tab/>
+        <w:t>5.1 Software Requirements ..................................................................</w:t>
+      </w:r>
+    </w:p>
+    <w:p>
+      <w:pPr>
+        <w:pStyle w:val="Normal"/>
+        <w:bidi w:val="0"/>
+        <w:jc w:val="start"/>
+        <w:rPr>
+          <w:b w:val="false"/>
+          <w:b w:val="false"/>
+          <w:bCs w:val="false"/>
+          <w:color w:val="000000"/>
+          <w:sz w:val="32"/>
+          <w:szCs w:val="32"/>
+        </w:rPr>
+      </w:pPr>
+      <w:r>
+        <w:rPr>
+          <w:b w:val="false"/>
+          <w:bCs w:val="false"/>
+          <w:color w:val="000000"/>
+          <w:sz w:val="32"/>
+          <w:szCs w:val="32"/>
+        </w:rPr>
+        <w:tab/>
+        <w:t>5.2 Hardware Requirements .................................................................</w:t>
+      </w:r>
+    </w:p>
+    <w:p>
+      <w:pPr>
+        <w:pStyle w:val="Normal"/>
+        <w:bidi w:val="0"/>
+        <w:jc w:val="start"/>
+        <w:rPr>
+          <w:b w:val="false"/>
+          <w:b w:val="false"/>
+          <w:bCs w:val="false"/>
+          <w:color w:val="000000"/>
+          <w:sz w:val="32"/>
+          <w:szCs w:val="32"/>
+        </w:rPr>
+      </w:pPr>
+      <w:r>
+        <w:rPr>
+          <w:b w:val="false"/>
+          <w:bCs w:val="false"/>
+          <w:color w:val="000000"/>
+          <w:sz w:val="32"/>
+          <w:szCs w:val="32"/>
+        </w:rPr>
+        <w:tab/>
+      </w:r>
       <w:r>
         <w:br w:type="page"/>
       </w:r>
@@ -1117,27 +1396,29 @@
       </w:pPr>
       <w:r>
         <w:rPr>
-          <w:sz w:val="26"/>
-          <w:szCs w:val="26"/>
-        </w:rPr>
-      </w:r>
-    </w:p>
-    <w:p>
-      <w:pPr>
-        <w:pStyle w:val="Normal"/>
-        <w:bidi w:val="0"/>
-        <w:jc w:val="start"/>
-        <w:rPr>
-          <w:b w:val="false"/>
-          <w:b w:val="false"/>
-          <w:bCs w:val="false"/>
-          <w:color w:val="000000"/>
-        </w:rPr>
-      </w:pPr>
-      <w:r>
-        <w:rPr>
-          <w:sz w:val="26"/>
-          <w:szCs w:val="26"/>
+          <w:b w:val="false"/>
+          <w:bCs w:val="false"/>
+          <w:color w:val="000000"/>
+        </w:rPr>
+      </w:r>
+    </w:p>
+    <w:p>
+      <w:pPr>
+        <w:pStyle w:val="Normal"/>
+        <w:bidi w:val="0"/>
+        <w:jc w:val="start"/>
+        <w:rPr>
+          <w:b w:val="false"/>
+          <w:b w:val="false"/>
+          <w:bCs w:val="false"/>
+          <w:color w:val="000000"/>
+        </w:rPr>
+      </w:pPr>
+      <w:r>
+        <w:rPr>
+          <w:b w:val="false"/>
+          <w:bCs w:val="false"/>
+          <w:color w:val="000000"/>
         </w:rPr>
       </w:r>
     </w:p>
@@ -1176,8 +1457,9 @@
       </w:pPr>
       <w:r>
         <w:rPr>
-          <w:sz w:val="26"/>
-          <w:szCs w:val="26"/>
+          <w:b w:val="false"/>
+          <w:bCs w:val="false"/>
+          <w:color w:val="000000"/>
         </w:rPr>
       </w:r>
     </w:p>
@@ -1216,8 +1498,9 @@
       </w:pPr>
       <w:r>
         <w:rPr>
-          <w:sz w:val="26"/>
-          <w:szCs w:val="26"/>
+          <w:b w:val="false"/>
+          <w:bCs w:val="false"/>
+          <w:color w:val="000000"/>
         </w:rPr>
       </w:r>
     </w:p>
@@ -1372,7 +1655,13 @@
         </w:rPr>
       </w:pPr>
       <w:r>
-        <w:rPr/>
+        <w:rPr>
+          <w:b w:val="false"/>
+          <w:bCs w:val="false"/>
+          <w:color w:val="000000"/>
+          <w:sz w:val="26"/>
+          <w:szCs w:val="26"/>
+        </w:rPr>
       </w:r>
     </w:p>
     <w:p>
@@ -1432,8 +1721,11 @@
       </w:pPr>
       <w:r>
         <w:rPr>
-          <w:b/>
-          <w:bCs/>
+          <w:b w:val="false"/>
+          <w:bCs w:val="false"/>
+          <w:color w:val="000000"/>
+          <w:sz w:val="26"/>
+          <w:szCs w:val="26"/>
         </w:rPr>
       </w:r>
     </w:p>
@@ -1494,8 +1786,11 @@
       </w:pPr>
       <w:r>
         <w:rPr>
-          <w:b/>
-          <w:bCs/>
+          <w:b w:val="false"/>
+          <w:bCs w:val="false"/>
+          <w:color w:val="000000"/>
+          <w:sz w:val="26"/>
+          <w:szCs w:val="26"/>
         </w:rPr>
       </w:r>
     </w:p>
@@ -1553,24 +1848,6 @@
       </w:pPr>
       <w:r>
         <w:rPr>
-          <w:b/>
-          <w:bCs/>
-        </w:rPr>
-      </w:r>
-    </w:p>
-    <w:p>
-      <w:pPr>
-        <w:pStyle w:val="Normal"/>
-        <w:bidi w:val="0"/>
-        <w:jc w:val="start"/>
-        <w:rPr>
-          <w:b/>
-          <w:b/>
-          <w:bCs/>
-        </w:rPr>
-      </w:pPr>
-      <w:r>
-        <w:rPr>
           <w:b w:val="false"/>
           <w:bCs w:val="false"/>
           <w:color w:val="000000"/>
@@ -1578,7 +1855,6 @@
           <w:szCs w:val="28"/>
           <w:u w:val="none"/>
         </w:rPr>
-        <w:t>I will also try to add the time functinality in the application so that user can set the timing also for which amount of period. He wants to attempt certain sentences.</w:t>
       </w:r>
     </w:p>
     <w:p>
@@ -1601,16 +1877,22 @@
           <w:szCs w:val="28"/>
           <w:u w:val="none"/>
         </w:rPr>
-        <w:t>The timing slots will be given like 1 min, 2 min, 5 min, 30 min, 1 hour.</w:t>
-      </w:r>
-    </w:p>
-    <w:p>
-      <w:pPr>
-        <w:pStyle w:val="Normal"/>
-        <w:bidi w:val="0"/>
-        <w:jc w:val="start"/>
-        <w:rPr>
-          <w:b w:val="false"/>
+        <w:t>I will also try to add the time functinality in the application so that user can set the timing also for which amount of period. He wants to attempt certain sentences.</w:t>
+      </w:r>
+    </w:p>
+    <w:p>
+      <w:pPr>
+        <w:pStyle w:val="Normal"/>
+        <w:bidi w:val="0"/>
+        <w:jc w:val="start"/>
+        <w:rPr>
+          <w:b/>
+          <w:b/>
+          <w:bCs/>
+        </w:rPr>
+      </w:pPr>
+      <w:r>
+        <w:rPr>
           <w:b w:val="false"/>
           <w:bCs w:val="false"/>
           <w:color w:val="000000"/>
@@ -1618,27 +1900,16 @@
           <w:szCs w:val="28"/>
           <w:u w:val="none"/>
         </w:rPr>
-      </w:pPr>
-      <w:r>
-        <w:rPr>
-          <w:b/>
-          <w:bCs/>
-        </w:rPr>
-      </w:r>
-    </w:p>
-    <w:p>
-      <w:pPr>
-        <w:pStyle w:val="Normal"/>
-        <w:bidi w:val="0"/>
-        <w:jc w:val="start"/>
-        <w:rPr>
-          <w:b/>
-          <w:b/>
-          <w:bCs/>
-        </w:rPr>
-      </w:pPr>
-      <w:r>
-        <w:rPr>
+        <w:t>The timing slots will be given like 1 min, 2 min, 5 min, 30 min, 1 hour.</w:t>
+      </w:r>
+    </w:p>
+    <w:p>
+      <w:pPr>
+        <w:pStyle w:val="Normal"/>
+        <w:bidi w:val="0"/>
+        <w:jc w:val="start"/>
+        <w:rPr>
+          <w:b w:val="false"/>
           <w:b w:val="false"/>
           <w:bCs w:val="false"/>
           <w:color w:val="000000"/>
@@ -1646,61 +1917,28 @@
           <w:szCs w:val="28"/>
           <w:u w:val="none"/>
         </w:rPr>
-        <w:t>I think that much functionality can be easily developed within the time limit to make the project and will also serve good purpose for its use.</w:t>
-      </w:r>
-      <w:r>
-        <w:br w:type="page"/>
-      </w:r>
-    </w:p>
-    <w:p>
-      <w:pPr>
-        <w:pStyle w:val="Normal"/>
-        <w:bidi w:val="0"/>
-        <w:jc w:val="start"/>
-        <w:rPr>
-          <w:sz w:val="32"/>
-          <w:szCs w:val="32"/>
-        </w:rPr>
-      </w:pPr>
-      <w:r>
-        <w:rPr>
-          <w:b/>
-          <w:bCs/>
-          <w:color w:val="000000"/>
-          <w:sz w:val="32"/>
-          <w:szCs w:val="32"/>
-          <w:u w:val="none"/>
-        </w:rPr>
-        <w:t>2.</w:t>
-        <w:tab/>
-        <w:t>PROJECT CATEGORY (OOPS)</w:t>
-      </w:r>
-    </w:p>
-    <w:p>
-      <w:pPr>
-        <w:pStyle w:val="Normal"/>
-        <w:bidi w:val="0"/>
-        <w:jc w:val="start"/>
-        <w:rPr>
-          <w:b/>
-          <w:b/>
-          <w:bCs/>
+      </w:pPr>
+      <w:r>
+        <w:rPr>
+          <w:b w:val="false"/>
+          <w:bCs w:val="false"/>
           <w:color w:val="000000"/>
           <w:sz w:val="28"/>
           <w:szCs w:val="28"/>
           <w:u w:val="none"/>
         </w:rPr>
-      </w:pPr>
-      <w:r>
-        <w:rPr/>
-      </w:r>
-    </w:p>
-    <w:p>
-      <w:pPr>
-        <w:pStyle w:val="Normal"/>
-        <w:bidi w:val="0"/>
-        <w:jc w:val="start"/>
-        <w:rPr/>
+      </w:r>
+    </w:p>
+    <w:p>
+      <w:pPr>
+        <w:pStyle w:val="Normal"/>
+        <w:bidi w:val="0"/>
+        <w:jc w:val="start"/>
+        <w:rPr>
+          <w:b/>
+          <w:b/>
+          <w:bCs/>
+        </w:rPr>
       </w:pPr>
       <w:r>
         <w:rPr>
@@ -1711,18 +1949,45 @@
           <w:szCs w:val="28"/>
           <w:u w:val="none"/>
         </w:rPr>
-        <w:t xml:space="preserve">I will formulate all the implementation of this project using the concept of OOPS, So that my application can easlily reflect real world entities into the application and security will be higher as we know in OOPS, objects communicates by sending message to each other without knowing each other details. </w:t>
-      </w:r>
-    </w:p>
-    <w:p>
-      <w:pPr>
-        <w:pStyle w:val="Normal"/>
-        <w:bidi w:val="0"/>
-        <w:jc w:val="start"/>
-        <w:rPr>
-          <w:b w:val="false"/>
-          <w:b w:val="false"/>
-          <w:bCs w:val="false"/>
+        <w:t>I think that much functionality can be easily developed within the time limit to make the project and will also serve good purpose for its use.</w:t>
+      </w:r>
+      <w:r>
+        <w:br w:type="page"/>
+      </w:r>
+    </w:p>
+    <w:p>
+      <w:pPr>
+        <w:pStyle w:val="Normal"/>
+        <w:bidi w:val="0"/>
+        <w:jc w:val="start"/>
+        <w:rPr>
+          <w:sz w:val="32"/>
+          <w:szCs w:val="32"/>
+        </w:rPr>
+      </w:pPr>
+      <w:r>
+        <w:rPr>
+          <w:b/>
+          <w:bCs/>
+          <w:color w:val="000000"/>
+          <w:sz w:val="32"/>
+          <w:szCs w:val="32"/>
+          <w:u w:val="none"/>
+        </w:rPr>
+        <w:t>2.</w:t>
+        <w:tab/>
+        <w:t>PROJECT CATEGORY (OOPS)</w:t>
+      </w:r>
+    </w:p>
+    <w:p>
+      <w:pPr>
+        <w:pStyle w:val="Normal"/>
+        <w:bidi w:val="0"/>
+        <w:jc w:val="start"/>
+        <w:rPr>
+          <w:b/>
+          <w:b/>
+          <w:bCs/>
           <w:color w:val="000000"/>
           <w:sz w:val="28"/>
           <w:szCs w:val="28"/>
@@ -1730,35 +1995,25 @@
         </w:rPr>
       </w:pPr>
       <w:r>
-        <w:rPr/>
-      </w:r>
-    </w:p>
-    <w:p>
-      <w:pPr>
-        <w:pStyle w:val="Normal"/>
-        <w:bidi w:val="0"/>
-        <w:jc w:val="start"/>
-        <w:rPr/>
-      </w:pPr>
-      <w:r>
-        <w:rPr>
-          <w:b w:val="false"/>
-          <w:bCs w:val="false"/>
+        <w:rPr>
+          <w:b/>
+          <w:bCs/>
           <w:color w:val="000000"/>
           <w:sz w:val="28"/>
           <w:szCs w:val="28"/>
           <w:u w:val="none"/>
         </w:rPr>
-        <w:t>So using OOPS concept will ensure my application flexibility. I will try to develop the functionality independant of each other using the modular approach of the developement. So that each module will be responsible for performing it’s task without taking much care about other modules.</w:t>
-      </w:r>
-    </w:p>
-    <w:p>
-      <w:pPr>
-        <w:pStyle w:val="Normal"/>
-        <w:bidi w:val="0"/>
-        <w:jc w:val="start"/>
-        <w:rPr>
-          <w:b w:val="false"/>
+      </w:r>
+    </w:p>
+    <w:p>
+      <w:pPr>
+        <w:pStyle w:val="Normal"/>
+        <w:bidi w:val="0"/>
+        <w:jc w:val="start"/>
+        <w:rPr/>
+      </w:pPr>
+      <w:r>
+        <w:rPr>
           <w:b w:val="false"/>
           <w:bCs w:val="false"/>
           <w:color w:val="000000"/>
@@ -1766,79 +2021,18 @@
           <w:szCs w:val="28"/>
           <w:u w:val="none"/>
         </w:rPr>
-      </w:pPr>
-      <w:r>
-        <w:rPr/>
-      </w:r>
-    </w:p>
-    <w:p>
-      <w:pPr>
-        <w:pStyle w:val="Normal"/>
-        <w:bidi w:val="0"/>
-        <w:jc w:val="start"/>
-        <w:rPr/>
-      </w:pPr>
-      <w:r>
-        <w:rPr>
-          <w:b/>
-          <w:bCs/>
-          <w:color w:val="000000"/>
-          <w:sz w:val="32"/>
-          <w:szCs w:val="32"/>
-          <w:u w:val="none"/>
-        </w:rPr>
-        <w:t>3.</w:t>
-        <w:tab/>
-        <w:t>ANALYSIS</w:t>
-      </w:r>
-    </w:p>
-    <w:p>
-      <w:pPr>
-        <w:pStyle w:val="Normal"/>
-        <w:bidi w:val="0"/>
-        <w:jc w:val="start"/>
-        <w:rPr>
-          <w:b/>
-          <w:b/>
-          <w:bCs/>
-          <w:color w:val="000000"/>
-          <w:sz w:val="32"/>
-          <w:szCs w:val="32"/>
-          <w:u w:val="none"/>
-        </w:rPr>
-      </w:pPr>
-      <w:r>
-        <w:rPr/>
-      </w:r>
-    </w:p>
-    <w:p>
-      <w:pPr>
-        <w:pStyle w:val="Normal"/>
-        <w:bidi w:val="0"/>
-        <w:jc w:val="start"/>
-        <w:rPr>
-          <w:b/>
-          <w:b/>
-          <w:bCs/>
-          <w:color w:val="000000"/>
-          <w:sz w:val="32"/>
-          <w:szCs w:val="32"/>
-          <w:u w:val="none"/>
-        </w:rPr>
-      </w:pPr>
-      <w:r>
-        <w:rPr/>
-      </w:r>
-    </w:p>
-    <w:p>
-      <w:pPr>
-        <w:pStyle w:val="Normal"/>
-        <w:bidi w:val="0"/>
-        <w:jc w:val="start"/>
-        <w:rPr>
-          <w:b/>
-          <w:b/>
-          <w:bCs/>
+        <w:t xml:space="preserve">I will formulate all the implementation of this project using the concept of OOPS, So that my application can easlily reflect real world entities into the application and security will be higher as we know in OOPS, objects communicates by sending message to each other without knowing each other details. </w:t>
+      </w:r>
+    </w:p>
+    <w:p>
+      <w:pPr>
+        <w:pStyle w:val="Normal"/>
+        <w:bidi w:val="0"/>
+        <w:jc w:val="start"/>
+        <w:rPr>
+          <w:b w:val="false"/>
+          <w:b w:val="false"/>
+          <w:bCs w:val="false"/>
           <w:color w:val="000000"/>
           <w:sz w:val="28"/>
           <w:szCs w:val="28"/>
@@ -1846,16 +2040,7 @@
         </w:rPr>
       </w:pPr>
       <w:r>
-        <w:rPr/>
-      </w:r>
-    </w:p>
-    <w:p>
-      <w:pPr>
-        <w:pStyle w:val="Normal"/>
-        <w:bidi w:val="0"/>
-        <w:jc w:val="start"/>
-        <w:rPr>
-          <w:b w:val="false"/>
+        <w:rPr>
           <w:b w:val="false"/>
           <w:bCs w:val="false"/>
           <w:color w:val="000000"/>
@@ -1863,18 +2048,17 @@
           <w:szCs w:val="28"/>
           <w:u w:val="none"/>
         </w:rPr>
-      </w:pPr>
-      <w:r>
-        <w:rPr/>
-      </w:r>
-    </w:p>
-    <w:p>
-      <w:pPr>
-        <w:pStyle w:val="Normal"/>
-        <w:bidi w:val="0"/>
-        <w:jc w:val="start"/>
-        <w:rPr>
-          <w:b w:val="false"/>
+      </w:r>
+    </w:p>
+    <w:p>
+      <w:pPr>
+        <w:pStyle w:val="Normal"/>
+        <w:bidi w:val="0"/>
+        <w:jc w:val="start"/>
+        <w:rPr/>
+      </w:pPr>
+      <w:r>
+        <w:rPr>
           <w:b w:val="false"/>
           <w:bCs w:val="false"/>
           <w:color w:val="000000"/>
@@ -1882,51 +2066,1695 @@
           <w:szCs w:val="28"/>
           <w:u w:val="none"/>
         </w:rPr>
-      </w:pPr>
-      <w:r>
-        <w:rPr/>
-      </w:r>
-    </w:p>
-    <w:p>
-      <w:pPr>
-        <w:pStyle w:val="Normal"/>
-        <w:bidi w:val="0"/>
-        <w:jc w:val="start"/>
-        <w:rPr>
-          <w:b w:val="false"/>
-          <w:b w:val="false"/>
-          <w:bCs w:val="false"/>
-          <w:color w:val="000000"/>
-          <w:sz w:val="24"/>
-          <w:szCs w:val="24"/>
-        </w:rPr>
-      </w:pPr>
-      <w:r>
-        <w:rPr/>
-      </w:r>
-    </w:p>
-    <w:p>
-      <w:pPr>
-        <w:pStyle w:val="Normal"/>
-        <w:bidi w:val="0"/>
-        <w:jc w:val="start"/>
-        <w:rPr>
-          <w:b/>
-          <w:b/>
-          <w:bCs/>
+        <w:t>So using OOPS concept will ensure my application flexibility. I will try to develop the functionality independant of each other using the modular approach of the developement. So that each module will be responsible for performing it’s task without taking much care about other modules.</w:t>
+      </w:r>
+    </w:p>
+    <w:p>
+      <w:pPr>
+        <w:pStyle w:val="Normal"/>
+        <w:bidi w:val="0"/>
+        <w:jc w:val="start"/>
+        <w:rPr>
+          <w:b w:val="false"/>
+          <w:b w:val="false"/>
+          <w:bCs w:val="false"/>
           <w:color w:val="000000"/>
           <w:sz w:val="28"/>
           <w:szCs w:val="28"/>
-        </w:rPr>
-      </w:pPr>
-      <w:r>
-        <w:rPr>
-          <w:b/>
-          <w:bCs/>
+          <w:u w:val="none"/>
+        </w:rPr>
+      </w:pPr>
+      <w:r>
+        <w:rPr>
+          <w:b w:val="false"/>
+          <w:bCs w:val="false"/>
           <w:color w:val="000000"/>
           <w:sz w:val="28"/>
           <w:szCs w:val="28"/>
-        </w:rPr>
+          <w:u w:val="none"/>
+        </w:rPr>
+      </w:r>
+    </w:p>
+    <w:p>
+      <w:pPr>
+        <w:pStyle w:val="Normal"/>
+        <w:bidi w:val="0"/>
+        <w:jc w:val="start"/>
+        <w:rPr/>
+      </w:pPr>
+      <w:r>
+        <w:rPr>
+          <w:b/>
+          <w:bCs/>
+          <w:color w:val="000000"/>
+          <w:sz w:val="32"/>
+          <w:szCs w:val="32"/>
+          <w:u w:val="none"/>
+        </w:rPr>
+        <w:t>3.</w:t>
+        <w:tab/>
+        <w:t>ANALYSIS</w:t>
+      </w:r>
+    </w:p>
+    <w:p>
+      <w:pPr>
+        <w:pStyle w:val="Normal"/>
+        <w:bidi w:val="0"/>
+        <w:jc w:val="start"/>
+        <w:rPr>
+          <w:b/>
+          <w:b/>
+          <w:bCs/>
+          <w:color w:val="000000"/>
+          <w:sz w:val="32"/>
+          <w:szCs w:val="32"/>
+          <w:u w:val="none"/>
+        </w:rPr>
+      </w:pPr>
+      <w:r>
+        <w:rPr/>
+      </w:r>
+    </w:p>
+    <w:p>
+      <w:pPr>
+        <w:pStyle w:val="Normal"/>
+        <w:bidi w:val="0"/>
+        <w:jc w:val="start"/>
+        <w:rPr>
+          <w:b/>
+          <w:b/>
+          <w:bCs/>
+          <w:color w:val="000000"/>
+          <w:sz w:val="32"/>
+          <w:szCs w:val="32"/>
+          <w:u w:val="none"/>
+        </w:rPr>
+      </w:pPr>
+      <w:r>
+        <w:rPr>
+          <w:b/>
+          <w:bCs/>
+          <w:color w:val="000000"/>
+          <w:sz w:val="32"/>
+          <w:szCs w:val="32"/>
+          <w:u w:val="none"/>
+        </w:rPr>
+        <w:t>4</w:t>
+      </w:r>
+      <w:r>
+        <w:rPr>
+          <w:b/>
+          <w:bCs/>
+          <w:color w:val="000000"/>
+          <w:sz w:val="32"/>
+          <w:szCs w:val="32"/>
+          <w:u w:val="none"/>
+        </w:rPr>
+        <w:t>.</w:t>
+        <w:tab/>
+      </w:r>
+      <w:r>
+        <w:rPr>
+          <w:b/>
+          <w:bCs/>
+          <w:color w:val="000000"/>
+          <w:sz w:val="32"/>
+          <w:szCs w:val="32"/>
+          <w:u w:val="none"/>
+        </w:rPr>
+        <w:t xml:space="preserve">PROJECT STRUCTURE </w:t>
+      </w:r>
+    </w:p>
+    <w:p>
+      <w:pPr>
+        <w:pStyle w:val="Normal"/>
+        <w:bidi w:val="0"/>
+        <w:jc w:val="start"/>
+        <w:rPr>
+          <w:b/>
+          <w:b/>
+          <w:bCs/>
+          <w:color w:val="000000"/>
+          <w:sz w:val="32"/>
+          <w:szCs w:val="32"/>
+          <w:u w:val="none"/>
+        </w:rPr>
+      </w:pPr>
+      <w:r>
+        <w:rPr/>
+      </w:r>
+    </w:p>
+    <w:p>
+      <w:pPr>
+        <w:pStyle w:val="Normal"/>
+        <w:bidi w:val="0"/>
+        <w:jc w:val="start"/>
+        <w:rPr/>
+      </w:pPr>
+      <w:r>
+        <w:rPr>
+          <w:rFonts w:eastAsia="Noto Serif CJK SC" w:cs="Lohit Devanagari"/>
+          <w:b/>
+          <w:bCs/>
+          <w:color w:val="000000"/>
+          <w:kern w:val="2"/>
+          <w:sz w:val="28"/>
+          <w:szCs w:val="28"/>
+          <w:u w:val="none"/>
+          <w:lang w:val="en-IN" w:eastAsia="zh-CN" w:bidi="hi-IN"/>
+        </w:rPr>
+        <w:tab/>
+      </w:r>
+      <w:r>
+        <w:rPr>
+          <w:rFonts w:eastAsia="Noto Serif CJK SC" w:cs="Lohit Devanagari"/>
+          <w:b/>
+          <w:bCs/>
+          <w:color w:val="000000"/>
+          <w:kern w:val="2"/>
+          <w:sz w:val="28"/>
+          <w:szCs w:val="28"/>
+          <w:u w:val="none"/>
+          <w:lang w:val="en-IN" w:eastAsia="zh-CN" w:bidi="hi-IN"/>
+        </w:rPr>
+        <w:t>4.1</w:t>
+        <w:tab/>
+      </w:r>
+      <w:r>
+        <w:rPr>
+          <w:rFonts w:eastAsia="Noto Serif CJK SC" w:cs="Lohit Devanagari"/>
+          <w:b/>
+          <w:bCs/>
+          <w:color w:val="000000"/>
+          <w:kern w:val="2"/>
+          <w:sz w:val="28"/>
+          <w:szCs w:val="28"/>
+          <w:u w:val="none"/>
+          <w:lang w:val="en-IN" w:eastAsia="zh-CN" w:bidi="hi-IN"/>
+        </w:rPr>
+        <w:t>Modules</w:t>
+      </w:r>
+      <w:r>
+        <w:rPr>
+          <w:rFonts w:eastAsia="Noto Serif CJK SC" w:cs="Lohit Devanagari"/>
+          <w:b/>
+          <w:bCs/>
+          <w:color w:val="000000"/>
+          <w:kern w:val="2"/>
+          <w:sz w:val="28"/>
+          <w:szCs w:val="28"/>
+          <w:u w:val="none"/>
+          <w:lang w:val="en-IN" w:eastAsia="zh-CN" w:bidi="hi-IN"/>
+        </w:rPr>
+        <w:t>:</w:t>
+      </w:r>
+    </w:p>
+    <w:p>
+      <w:pPr>
+        <w:pStyle w:val="Normal"/>
+        <w:bidi w:val="0"/>
+        <w:jc w:val="start"/>
+        <w:rPr>
+          <w:b/>
+          <w:b/>
+          <w:bCs/>
+          <w:color w:val="000000"/>
+          <w:sz w:val="32"/>
+          <w:szCs w:val="32"/>
+          <w:u w:val="none"/>
+        </w:rPr>
+      </w:pPr>
+      <w:r>
+        <w:rPr/>
+      </w:r>
+    </w:p>
+    <w:p>
+      <w:pPr>
+        <w:pStyle w:val="Normal"/>
+        <w:numPr>
+          <w:ilvl w:val="0"/>
+          <w:numId w:val="2"/>
+        </w:numPr>
+        <w:bidi w:val="0"/>
+        <w:jc w:val="start"/>
+        <w:rPr/>
+      </w:pPr>
+      <w:r>
+        <w:rPr>
+          <w:b/>
+          <w:bCs/>
+        </w:rPr>
+        <w:t>Pygame</w:t>
+      </w:r>
+    </w:p>
+    <w:p>
+      <w:pPr>
+        <w:pStyle w:val="Normal"/>
+        <w:bidi w:val="0"/>
+        <w:jc w:val="start"/>
+        <w:rPr>
+          <w:b w:val="false"/>
+          <w:b w:val="false"/>
+          <w:bCs w:val="false"/>
+        </w:rPr>
+      </w:pPr>
+      <w:r>
+        <w:rPr>
+          <w:b w:val="false"/>
+          <w:bCs w:val="false"/>
+        </w:rPr>
+      </w:r>
+    </w:p>
+    <w:p>
+      <w:pPr>
+        <w:pStyle w:val="Normal"/>
+        <w:bidi w:val="0"/>
+        <w:jc w:val="start"/>
+        <w:rPr/>
+      </w:pPr>
+      <w:r>
+        <w:rPr>
+          <w:b w:val="false"/>
+          <w:bCs w:val="false"/>
+        </w:rPr>
+        <w:tab/>
+        <w:tab/>
+        <w:t xml:space="preserve">It is a set of python modules which provide many functionality which can be use for </w:t>
+        <w:tab/>
+        <w:tab/>
+        <w:t xml:space="preserve">games development. So I decided to use this module as it provides me the </w:t>
+      </w:r>
+      <w:r>
+        <w:rPr>
+          <w:rFonts w:eastAsia="Noto Serif CJK SC" w:cs="Lohit Devanagari"/>
+          <w:b w:val="false"/>
+          <w:bCs w:val="false"/>
+          <w:color w:val="auto"/>
+          <w:kern w:val="2"/>
+          <w:sz w:val="24"/>
+          <w:szCs w:val="24"/>
+          <w:lang w:val="en-IN" w:eastAsia="zh-CN" w:bidi="hi-IN"/>
+        </w:rPr>
+        <w:t xml:space="preserve">basics for </w:t>
+        <w:tab/>
+        <w:tab/>
+        <w:t xml:space="preserve">my project which I require for the developement. It is also a cross platform module </w:t>
+        <w:tab/>
+        <w:tab/>
+        <w:t>so It will make my project portable.</w:t>
+      </w:r>
+    </w:p>
+    <w:p>
+      <w:pPr>
+        <w:pStyle w:val="Normal"/>
+        <w:bidi w:val="0"/>
+        <w:jc w:val="start"/>
+        <w:rPr>
+          <w:rFonts w:ascii="Liberation Serif" w:hAnsi="Liberation Serif" w:eastAsia="Noto Serif CJK SC" w:cs="Lohit Devanagari"/>
+          <w:b w:val="false"/>
+          <w:b w:val="false"/>
+          <w:bCs w:val="false"/>
+          <w:color w:val="auto"/>
+          <w:kern w:val="2"/>
+          <w:sz w:val="24"/>
+          <w:szCs w:val="24"/>
+          <w:lang w:val="en-IN" w:eastAsia="zh-CN" w:bidi="hi-IN"/>
+        </w:rPr>
+      </w:pPr>
+      <w:r>
+        <w:rPr/>
+      </w:r>
+    </w:p>
+    <w:p>
+      <w:pPr>
+        <w:pStyle w:val="Normal"/>
+        <w:bidi w:val="0"/>
+        <w:jc w:val="start"/>
+        <w:rPr/>
+      </w:pPr>
+      <w:r>
+        <w:rPr>
+          <w:rFonts w:eastAsia="Noto Serif CJK SC" w:cs="Lohit Devanagari"/>
+          <w:b w:val="false"/>
+          <w:bCs w:val="false"/>
+          <w:color w:val="auto"/>
+          <w:kern w:val="2"/>
+          <w:sz w:val="24"/>
+          <w:szCs w:val="24"/>
+          <w:lang w:val="en-IN" w:eastAsia="zh-CN" w:bidi="hi-IN"/>
+        </w:rPr>
+        <w:tab/>
+        <w:tab/>
+        <w:t xml:space="preserve">It provides geometry functions which helps us to create shapes, So It will help me to </w:t>
+        <w:tab/>
+        <w:tab/>
+        <w:t xml:space="preserve">focus more on design instead of worrying about the design implementation </w:t>
+        <w:tab/>
+        <w:tab/>
+        <w:tab/>
+        <w:t xml:space="preserve">specifications. That’s all for this module, The main Aim of using this module is to </w:t>
+        <w:tab/>
+        <w:tab/>
+        <w:t>have some good interface implementation for my project.</w:t>
+      </w:r>
+    </w:p>
+    <w:p>
+      <w:pPr>
+        <w:pStyle w:val="Normal"/>
+        <w:bidi w:val="0"/>
+        <w:jc w:val="start"/>
+        <w:rPr>
+          <w:rFonts w:ascii="Liberation Serif" w:hAnsi="Liberation Serif" w:eastAsia="Noto Serif CJK SC" w:cs="Lohit Devanagari"/>
+          <w:b w:val="false"/>
+          <w:b w:val="false"/>
+          <w:bCs w:val="false"/>
+          <w:color w:val="auto"/>
+          <w:kern w:val="2"/>
+          <w:sz w:val="24"/>
+          <w:szCs w:val="24"/>
+          <w:lang w:val="en-IN" w:eastAsia="zh-CN" w:bidi="hi-IN"/>
+        </w:rPr>
+      </w:pPr>
+      <w:r>
+        <w:rPr/>
+      </w:r>
+    </w:p>
+    <w:p>
+      <w:pPr>
+        <w:pStyle w:val="Normal"/>
+        <w:numPr>
+          <w:ilvl w:val="0"/>
+          <w:numId w:val="3"/>
+        </w:numPr>
+        <w:bidi w:val="0"/>
+        <w:jc w:val="start"/>
+        <w:rPr/>
+      </w:pPr>
+      <w:r>
+        <w:rPr>
+          <w:rFonts w:eastAsia="Noto Serif CJK SC" w:cs="Lohit Devanagari"/>
+          <w:b/>
+          <w:bCs/>
+          <w:color w:val="auto"/>
+          <w:kern w:val="2"/>
+          <w:sz w:val="24"/>
+          <w:szCs w:val="24"/>
+          <w:lang w:val="en-IN" w:eastAsia="zh-CN" w:bidi="hi-IN"/>
+        </w:rPr>
+        <w:t>Time</w:t>
+      </w:r>
+    </w:p>
+    <w:p>
+      <w:pPr>
+        <w:pStyle w:val="Normal"/>
+        <w:bidi w:val="0"/>
+        <w:jc w:val="start"/>
+        <w:rPr>
+          <w:rFonts w:ascii="Liberation Serif" w:hAnsi="Liberation Serif" w:eastAsia="Noto Serif CJK SC" w:cs="Lohit Devanagari"/>
+          <w:b/>
+          <w:b/>
+          <w:bCs/>
+          <w:color w:val="auto"/>
+          <w:kern w:val="2"/>
+          <w:sz w:val="24"/>
+          <w:szCs w:val="24"/>
+          <w:lang w:val="en-IN" w:eastAsia="zh-CN" w:bidi="hi-IN"/>
+        </w:rPr>
+      </w:pPr>
+      <w:r>
+        <w:rPr>
+          <w:rFonts w:eastAsia="Noto Serif CJK SC" w:cs="Lohit Devanagari"/>
+          <w:b/>
+          <w:bCs/>
+          <w:color w:val="auto"/>
+          <w:kern w:val="2"/>
+          <w:sz w:val="24"/>
+          <w:szCs w:val="24"/>
+          <w:lang w:val="en-IN" w:eastAsia="zh-CN" w:bidi="hi-IN"/>
+        </w:rPr>
+        <w:tab/>
+      </w:r>
+    </w:p>
+    <w:p>
+      <w:pPr>
+        <w:pStyle w:val="Normal"/>
+        <w:bidi w:val="0"/>
+        <w:jc w:val="start"/>
+        <w:rPr>
+          <w:rFonts w:ascii="Liberation Serif" w:hAnsi="Liberation Serif" w:eastAsia="Noto Serif CJK SC" w:cs="Lohit Devanagari"/>
+          <w:b w:val="false"/>
+          <w:b w:val="false"/>
+          <w:bCs w:val="false"/>
+          <w:color w:val="auto"/>
+          <w:kern w:val="2"/>
+          <w:sz w:val="24"/>
+          <w:szCs w:val="24"/>
+          <w:lang w:val="en-IN" w:eastAsia="zh-CN" w:bidi="hi-IN"/>
+        </w:rPr>
+      </w:pPr>
+      <w:r>
+        <w:rPr>
+          <w:rFonts w:eastAsia="Noto Serif CJK SC" w:cs="Lohit Devanagari"/>
+          <w:b w:val="false"/>
+          <w:bCs w:val="false"/>
+          <w:color w:val="auto"/>
+          <w:kern w:val="2"/>
+          <w:sz w:val="24"/>
+          <w:szCs w:val="24"/>
+          <w:lang w:val="en-IN" w:eastAsia="zh-CN" w:bidi="hi-IN"/>
+        </w:rPr>
+        <w:tab/>
+        <w:tab/>
+        <w:t xml:space="preserve">I have used this module to provide time functionality into my application as I need to </w:t>
+        <w:tab/>
+        <w:tab/>
+        <w:t xml:space="preserve">have some timer where I will collect the sentences enter by the user. In the Typing </w:t>
+        <w:tab/>
+        <w:tab/>
+        <w:t>test.</w:t>
+      </w:r>
+    </w:p>
+    <w:p>
+      <w:pPr>
+        <w:pStyle w:val="Normal"/>
+        <w:bidi w:val="0"/>
+        <w:jc w:val="start"/>
+        <w:rPr>
+          <w:rFonts w:ascii="Liberation Serif" w:hAnsi="Liberation Serif" w:eastAsia="Noto Serif CJK SC" w:cs="Lohit Devanagari"/>
+          <w:b w:val="false"/>
+          <w:b w:val="false"/>
+          <w:bCs w:val="false"/>
+          <w:color w:val="auto"/>
+          <w:kern w:val="2"/>
+          <w:sz w:val="24"/>
+          <w:szCs w:val="24"/>
+          <w:lang w:val="en-IN" w:eastAsia="zh-CN" w:bidi="hi-IN"/>
+        </w:rPr>
+      </w:pPr>
+      <w:r>
+        <w:rPr>
+          <w:rFonts w:eastAsia="Noto Serif CJK SC" w:cs="Lohit Devanagari"/>
+          <w:b w:val="false"/>
+          <w:bCs w:val="false"/>
+          <w:color w:val="auto"/>
+          <w:kern w:val="2"/>
+          <w:sz w:val="24"/>
+          <w:szCs w:val="24"/>
+          <w:lang w:val="en-IN" w:eastAsia="zh-CN" w:bidi="hi-IN"/>
+        </w:rPr>
+      </w:r>
+    </w:p>
+    <w:p>
+      <w:pPr>
+        <w:pStyle w:val="Normal"/>
+        <w:bidi w:val="0"/>
+        <w:jc w:val="start"/>
+        <w:rPr/>
+      </w:pPr>
+      <w:r>
+        <w:rPr>
+          <w:rFonts w:eastAsia="Noto Serif CJK SC" w:cs="Lohit Devanagari"/>
+          <w:b w:val="false"/>
+          <w:bCs w:val="false"/>
+          <w:color w:val="auto"/>
+          <w:kern w:val="2"/>
+          <w:sz w:val="24"/>
+          <w:szCs w:val="24"/>
+          <w:lang w:val="en-IN" w:eastAsia="zh-CN" w:bidi="hi-IN"/>
+        </w:rPr>
+        <w:tab/>
+        <w:tab/>
+        <w:t xml:space="preserve">It is also used to  provide user the functionality of choosing the time by himself so </w:t>
+        <w:tab/>
+        <w:tab/>
+        <w:t xml:space="preserve">that they can test their typing speed for the specific time frequency. </w:t>
+      </w:r>
+    </w:p>
+    <w:p>
+      <w:pPr>
+        <w:pStyle w:val="Normal"/>
+        <w:bidi w:val="0"/>
+        <w:jc w:val="start"/>
+        <w:rPr>
+          <w:rFonts w:ascii="Liberation Serif" w:hAnsi="Liberation Serif" w:eastAsia="Noto Serif CJK SC" w:cs="Lohit Devanagari"/>
+          <w:b w:val="false"/>
+          <w:b w:val="false"/>
+          <w:bCs w:val="false"/>
+          <w:color w:val="auto"/>
+          <w:kern w:val="2"/>
+          <w:sz w:val="24"/>
+          <w:szCs w:val="24"/>
+          <w:lang w:val="en-IN" w:eastAsia="zh-CN" w:bidi="hi-IN"/>
+        </w:rPr>
+      </w:pPr>
+      <w:r>
+        <w:rPr/>
+      </w:r>
+    </w:p>
+    <w:p>
+      <w:pPr>
+        <w:pStyle w:val="Normal"/>
+        <w:bidi w:val="0"/>
+        <w:jc w:val="start"/>
+        <w:rPr/>
+      </w:pPr>
+      <w:r>
+        <w:rPr>
+          <w:rFonts w:eastAsia="Noto Serif CJK SC" w:cs="Lohit Devanagari"/>
+          <w:b w:val="false"/>
+          <w:bCs w:val="false"/>
+          <w:color w:val="auto"/>
+          <w:kern w:val="2"/>
+          <w:sz w:val="24"/>
+          <w:szCs w:val="24"/>
+          <w:lang w:val="en-IN" w:eastAsia="zh-CN" w:bidi="hi-IN"/>
+        </w:rPr>
+        <w:tab/>
+        <w:tab/>
+        <w:t xml:space="preserve">This module in python provides many ways of representing time in code, such as </w:t>
+        <w:tab/>
+        <w:tab/>
+        <w:t xml:space="preserve">objects, numbers and strings. It will also helps me implement any functionality </w:t>
+        <w:tab/>
+        <w:tab/>
+        <w:tab/>
+        <w:t>related to time</w:t>
+        <w:tab/>
+        <w:t>effieciently.</w:t>
+        <w:tab/>
+      </w:r>
+    </w:p>
+    <w:p>
+      <w:pPr>
+        <w:pStyle w:val="Normal"/>
+        <w:bidi w:val="0"/>
+        <w:jc w:val="start"/>
+        <w:rPr>
+          <w:rFonts w:ascii="Liberation Serif" w:hAnsi="Liberation Serif" w:eastAsia="Noto Serif CJK SC" w:cs="Lohit Devanagari"/>
+          <w:b w:val="false"/>
+          <w:b w:val="false"/>
+          <w:bCs w:val="false"/>
+          <w:color w:val="auto"/>
+          <w:kern w:val="2"/>
+          <w:sz w:val="24"/>
+          <w:szCs w:val="24"/>
+          <w:lang w:val="en-IN" w:eastAsia="zh-CN" w:bidi="hi-IN"/>
+        </w:rPr>
+      </w:pPr>
+      <w:r>
+        <w:rPr/>
+      </w:r>
+    </w:p>
+    <w:p>
+      <w:pPr>
+        <w:pStyle w:val="Normal"/>
+        <w:numPr>
+          <w:ilvl w:val="0"/>
+          <w:numId w:val="4"/>
+        </w:numPr>
+        <w:bidi w:val="0"/>
+        <w:jc w:val="start"/>
+        <w:rPr/>
+      </w:pPr>
+      <w:r>
+        <w:rPr>
+          <w:rFonts w:eastAsia="Noto Serif CJK SC" w:cs="Lohit Devanagari"/>
+          <w:b/>
+          <w:bCs/>
+          <w:color w:val="auto"/>
+          <w:kern w:val="2"/>
+          <w:sz w:val="24"/>
+          <w:szCs w:val="24"/>
+          <w:lang w:val="en-IN" w:eastAsia="zh-CN" w:bidi="hi-IN"/>
+        </w:rPr>
+        <w:t>Random</w:t>
+      </w:r>
+    </w:p>
+    <w:p>
+      <w:pPr>
+        <w:pStyle w:val="Normal"/>
+        <w:bidi w:val="0"/>
+        <w:jc w:val="start"/>
+        <w:rPr>
+          <w:rFonts w:ascii="Liberation Serif" w:hAnsi="Liberation Serif" w:eastAsia="Noto Serif CJK SC" w:cs="Lohit Devanagari"/>
+          <w:b/>
+          <w:b/>
+          <w:bCs/>
+          <w:color w:val="auto"/>
+          <w:kern w:val="2"/>
+          <w:sz w:val="24"/>
+          <w:szCs w:val="24"/>
+          <w:lang w:val="en-IN" w:eastAsia="zh-CN" w:bidi="hi-IN"/>
+        </w:rPr>
+      </w:pPr>
+      <w:r>
+        <w:rPr>
+          <w:rFonts w:eastAsia="Noto Serif CJK SC" w:cs="Lohit Devanagari"/>
+          <w:b/>
+          <w:bCs/>
+          <w:color w:val="auto"/>
+          <w:kern w:val="2"/>
+          <w:sz w:val="24"/>
+          <w:szCs w:val="24"/>
+          <w:lang w:val="en-IN" w:eastAsia="zh-CN" w:bidi="hi-IN"/>
+        </w:rPr>
+      </w:r>
+    </w:p>
+    <w:p>
+      <w:pPr>
+        <w:pStyle w:val="Normal"/>
+        <w:bidi w:val="0"/>
+        <w:jc w:val="start"/>
+        <w:rPr/>
+      </w:pPr>
+      <w:r>
+        <w:rPr>
+          <w:rFonts w:eastAsia="Noto Serif CJK SC" w:cs="Lohit Devanagari"/>
+          <w:b w:val="false"/>
+          <w:bCs w:val="false"/>
+          <w:color w:val="auto"/>
+          <w:kern w:val="2"/>
+          <w:sz w:val="24"/>
+          <w:szCs w:val="24"/>
+          <w:lang w:val="en-IN" w:eastAsia="zh-CN" w:bidi="hi-IN"/>
+        </w:rPr>
+        <w:tab/>
+        <w:tab/>
+        <w:t xml:space="preserve">This module in python is used to select random choices from the pool of data, So I </w:t>
+        <w:tab/>
+        <w:tab/>
+        <w:t xml:space="preserve">am using this module in order to select random sentences based on their dificulty </w:t>
+        <w:tab/>
+        <w:tab/>
+        <w:t>level.</w:t>
+      </w:r>
+    </w:p>
+    <w:p>
+      <w:pPr>
+        <w:pStyle w:val="Normal"/>
+        <w:bidi w:val="0"/>
+        <w:jc w:val="start"/>
+        <w:rPr>
+          <w:rFonts w:ascii="Liberation Serif" w:hAnsi="Liberation Serif" w:eastAsia="Noto Serif CJK SC" w:cs="Lohit Devanagari"/>
+          <w:b w:val="false"/>
+          <w:b w:val="false"/>
+          <w:bCs w:val="false"/>
+          <w:color w:val="auto"/>
+          <w:kern w:val="2"/>
+          <w:sz w:val="24"/>
+          <w:szCs w:val="24"/>
+          <w:lang w:val="en-IN" w:eastAsia="zh-CN" w:bidi="hi-IN"/>
+        </w:rPr>
+      </w:pPr>
+      <w:r>
+        <w:rPr/>
+      </w:r>
+    </w:p>
+    <w:p>
+      <w:pPr>
+        <w:pStyle w:val="Normal"/>
+        <w:bidi w:val="0"/>
+        <w:jc w:val="start"/>
+        <w:rPr/>
+      </w:pPr>
+      <w:r>
+        <w:rPr>
+          <w:rFonts w:eastAsia="Noto Serif CJK SC" w:cs="Lohit Devanagari"/>
+          <w:b w:val="false"/>
+          <w:bCs w:val="false"/>
+          <w:color w:val="auto"/>
+          <w:kern w:val="2"/>
+          <w:sz w:val="24"/>
+          <w:szCs w:val="24"/>
+          <w:lang w:val="en-IN" w:eastAsia="zh-CN" w:bidi="hi-IN"/>
+        </w:rPr>
+        <w:tab/>
+        <w:tab/>
+        <w:t xml:space="preserve">It can be further used to implement any functionality which will require random </w:t>
+        <w:tab/>
+        <w:tab/>
+        <w:tab/>
+        <w:t>selection from a set of data.</w:t>
+      </w:r>
+    </w:p>
+    <w:p>
+      <w:pPr>
+        <w:pStyle w:val="Normal"/>
+        <w:bidi w:val="0"/>
+        <w:jc w:val="start"/>
+        <w:rPr>
+          <w:rFonts w:ascii="Liberation Serif" w:hAnsi="Liberation Serif" w:eastAsia="Noto Serif CJK SC" w:cs="Lohit Devanagari"/>
+          <w:b w:val="false"/>
+          <w:b w:val="false"/>
+          <w:bCs w:val="false"/>
+          <w:color w:val="auto"/>
+          <w:kern w:val="2"/>
+          <w:sz w:val="24"/>
+          <w:szCs w:val="24"/>
+          <w:lang w:val="en-IN" w:eastAsia="zh-CN" w:bidi="hi-IN"/>
+        </w:rPr>
+      </w:pPr>
+      <w:r>
+        <w:rPr/>
+      </w:r>
+    </w:p>
+    <w:p>
+      <w:pPr>
+        <w:pStyle w:val="Normal"/>
+        <w:numPr>
+          <w:ilvl w:val="0"/>
+          <w:numId w:val="5"/>
+        </w:numPr>
+        <w:bidi w:val="0"/>
+        <w:jc w:val="start"/>
+        <w:rPr/>
+      </w:pPr>
+      <w:r>
+        <w:rPr>
+          <w:rFonts w:eastAsia="Noto Serif CJK SC" w:cs="Lohit Devanagari"/>
+          <w:b/>
+          <w:bCs/>
+          <w:color w:val="auto"/>
+          <w:kern w:val="2"/>
+          <w:sz w:val="24"/>
+          <w:szCs w:val="24"/>
+          <w:lang w:val="en-IN" w:eastAsia="zh-CN" w:bidi="hi-IN"/>
+        </w:rPr>
+        <w:t>Other Modules</w:t>
+      </w:r>
+    </w:p>
+    <w:p>
+      <w:pPr>
+        <w:pStyle w:val="Normal"/>
+        <w:numPr>
+          <w:ilvl w:val="0"/>
+          <w:numId w:val="0"/>
+        </w:numPr>
+        <w:bidi w:val="0"/>
+        <w:ind w:start="1429" w:hanging="0"/>
+        <w:jc w:val="start"/>
+        <w:rPr>
+          <w:rFonts w:ascii="Liberation Serif" w:hAnsi="Liberation Serif" w:eastAsia="Noto Serif CJK SC" w:cs="Lohit Devanagari"/>
+          <w:b/>
+          <w:b/>
+          <w:bCs/>
+          <w:color w:val="auto"/>
+          <w:kern w:val="2"/>
+          <w:sz w:val="24"/>
+          <w:szCs w:val="24"/>
+          <w:lang w:val="en-IN" w:eastAsia="zh-CN" w:bidi="hi-IN"/>
+        </w:rPr>
+      </w:pPr>
+      <w:r>
+        <w:rPr/>
+      </w:r>
+    </w:p>
+    <w:p>
+      <w:pPr>
+        <w:pStyle w:val="Normal"/>
+        <w:bidi w:val="0"/>
+        <w:jc w:val="start"/>
+        <w:rPr/>
+      </w:pPr>
+      <w:r>
+        <w:rPr>
+          <w:rFonts w:eastAsia="Noto Serif CJK SC" w:cs="Lohit Devanagari"/>
+          <w:b/>
+          <w:bCs/>
+          <w:color w:val="000000"/>
+          <w:kern w:val="2"/>
+          <w:sz w:val="24"/>
+          <w:szCs w:val="24"/>
+          <w:u w:val="none"/>
+          <w:lang w:val="en-IN" w:eastAsia="zh-CN" w:bidi="hi-IN"/>
+        </w:rPr>
+        <w:tab/>
+      </w:r>
+      <w:r>
+        <w:rPr>
+          <w:rFonts w:eastAsia="Noto Serif CJK SC" w:cs="Lohit Devanagari"/>
+          <w:b/>
+          <w:bCs/>
+          <w:color w:val="000000"/>
+          <w:kern w:val="2"/>
+          <w:sz w:val="28"/>
+          <w:szCs w:val="28"/>
+          <w:u w:val="none"/>
+          <w:lang w:val="en-IN" w:eastAsia="zh-CN" w:bidi="hi-IN"/>
+        </w:rPr>
+        <w:t>4.2</w:t>
+        <w:tab/>
+        <w:t>Testing Process</w:t>
+      </w:r>
+      <w:r>
+        <w:rPr>
+          <w:rFonts w:eastAsia="Noto Serif CJK SC" w:cs="Lohit Devanagari"/>
+          <w:b/>
+          <w:bCs/>
+          <w:color w:val="000000"/>
+          <w:kern w:val="2"/>
+          <w:sz w:val="28"/>
+          <w:szCs w:val="28"/>
+          <w:u w:val="none"/>
+          <w:lang w:val="en-IN" w:eastAsia="zh-CN" w:bidi="hi-IN"/>
+        </w:rPr>
+        <w:t>:</w:t>
+      </w:r>
+    </w:p>
+    <w:p>
+      <w:pPr>
+        <w:pStyle w:val="Normal"/>
+        <w:bidi w:val="0"/>
+        <w:jc w:val="start"/>
+        <w:rPr>
+          <w:rFonts w:ascii="Liberation Serif" w:hAnsi="Liberation Serif" w:eastAsia="Noto Serif CJK SC" w:cs="Lohit Devanagari"/>
+          <w:b/>
+          <w:b/>
+          <w:bCs/>
+          <w:color w:val="000000"/>
+          <w:kern w:val="2"/>
+          <w:sz w:val="24"/>
+          <w:szCs w:val="24"/>
+          <w:u w:val="none"/>
+          <w:lang w:val="en-IN" w:eastAsia="zh-CN" w:bidi="hi-IN"/>
+        </w:rPr>
+      </w:pPr>
+      <w:r>
+        <w:rPr/>
+      </w:r>
+    </w:p>
+    <w:p>
+      <w:pPr>
+        <w:pStyle w:val="Normal"/>
+        <w:bidi w:val="0"/>
+        <w:jc w:val="start"/>
+        <w:rPr/>
+      </w:pPr>
+      <w:r>
+        <w:rPr>
+          <w:rFonts w:eastAsia="Noto Serif CJK SC" w:cs="Lohit Devanagari"/>
+          <w:b w:val="false"/>
+          <w:bCs w:val="false"/>
+          <w:color w:val="000000"/>
+          <w:kern w:val="2"/>
+          <w:sz w:val="24"/>
+          <w:szCs w:val="24"/>
+          <w:u w:val="none"/>
+          <w:lang w:val="en-IN" w:eastAsia="zh-CN" w:bidi="hi-IN"/>
+        </w:rPr>
+        <w:tab/>
+        <w:tab/>
+        <w:t xml:space="preserve">I </w:t>
+      </w:r>
+      <w:r>
+        <w:rPr>
+          <w:rFonts w:eastAsia="Noto Serif CJK SC" w:cs="Lohit Devanagari"/>
+          <w:b w:val="false"/>
+          <w:bCs w:val="false"/>
+          <w:color w:val="000000"/>
+          <w:kern w:val="2"/>
+          <w:sz w:val="24"/>
+          <w:szCs w:val="24"/>
+          <w:u w:val="none"/>
+          <w:lang w:val="en-IN" w:eastAsia="zh-CN" w:bidi="hi-IN"/>
+        </w:rPr>
+        <w:t xml:space="preserve">will test my application against a large set of test cases, Those test cases will try to </w:t>
+        <w:tab/>
+        <w:tab/>
+        <w:t xml:space="preserve">cover mostly every possible experiment the user of the application can do in the </w:t>
+        <w:tab/>
+        <w:tab/>
+        <w:tab/>
+        <w:t xml:space="preserve">application. </w:t>
+      </w:r>
+    </w:p>
+    <w:p>
+      <w:pPr>
+        <w:pStyle w:val="Normal"/>
+        <w:bidi w:val="0"/>
+        <w:jc w:val="start"/>
+        <w:rPr>
+          <w:rFonts w:ascii="Liberation Serif" w:hAnsi="Liberation Serif" w:eastAsia="Noto Serif CJK SC" w:cs="Lohit Devanagari"/>
+          <w:b w:val="false"/>
+          <w:b w:val="false"/>
+          <w:bCs w:val="false"/>
+          <w:color w:val="000000"/>
+          <w:kern w:val="2"/>
+          <w:sz w:val="24"/>
+          <w:szCs w:val="24"/>
+          <w:u w:val="none"/>
+          <w:lang w:val="en-IN" w:eastAsia="zh-CN" w:bidi="hi-IN"/>
+        </w:rPr>
+      </w:pPr>
+      <w:r>
+        <w:rPr/>
+      </w:r>
+    </w:p>
+    <w:p>
+      <w:pPr>
+        <w:pStyle w:val="Normal"/>
+        <w:bidi w:val="0"/>
+        <w:jc w:val="start"/>
+        <w:rPr/>
+      </w:pPr>
+      <w:r>
+        <w:rPr>
+          <w:rFonts w:eastAsia="Noto Serif CJK SC" w:cs="Lohit Devanagari"/>
+          <w:b w:val="false"/>
+          <w:bCs w:val="false"/>
+          <w:color w:val="000000"/>
+          <w:kern w:val="2"/>
+          <w:sz w:val="24"/>
+          <w:szCs w:val="24"/>
+          <w:u w:val="none"/>
+          <w:lang w:val="en-IN" w:eastAsia="zh-CN" w:bidi="hi-IN"/>
+        </w:rPr>
+        <w:tab/>
+        <w:tab/>
+        <w:t xml:space="preserve">Yes no application is 100% bug free but I will try to implement all the functionality </w:t>
+        <w:tab/>
+        <w:tab/>
+        <w:t xml:space="preserve">independent of each other (my approach would be this), So that any new feature </w:t>
+        <w:tab/>
+        <w:tab/>
+        <w:tab/>
+        <w:t xml:space="preserve">introduced in any functionality or class will not effect the existing functinoality of </w:t>
+        <w:tab/>
+        <w:tab/>
+        <w:t>the system.</w:t>
+      </w:r>
+    </w:p>
+    <w:p>
+      <w:pPr>
+        <w:pStyle w:val="Normal"/>
+        <w:bidi w:val="0"/>
+        <w:jc w:val="start"/>
+        <w:rPr>
+          <w:rFonts w:ascii="Liberation Serif" w:hAnsi="Liberation Serif" w:eastAsia="Noto Serif CJK SC" w:cs="Lohit Devanagari"/>
+          <w:b w:val="false"/>
+          <w:b w:val="false"/>
+          <w:bCs w:val="false"/>
+          <w:color w:val="000000"/>
+          <w:kern w:val="2"/>
+          <w:sz w:val="24"/>
+          <w:szCs w:val="24"/>
+          <w:u w:val="none"/>
+          <w:lang w:val="en-IN" w:eastAsia="zh-CN" w:bidi="hi-IN"/>
+        </w:rPr>
+      </w:pPr>
+      <w:r>
+        <w:rPr/>
+      </w:r>
+    </w:p>
+    <w:p>
+      <w:pPr>
+        <w:pStyle w:val="Normal"/>
+        <w:bidi w:val="0"/>
+        <w:jc w:val="start"/>
+        <w:rPr/>
+      </w:pPr>
+      <w:r>
+        <w:rPr>
+          <w:rFonts w:eastAsia="Noto Serif CJK SC" w:cs="Lohit Devanagari"/>
+          <w:b w:val="false"/>
+          <w:bCs w:val="false"/>
+          <w:color w:val="000000"/>
+          <w:kern w:val="2"/>
+          <w:sz w:val="24"/>
+          <w:szCs w:val="24"/>
+          <w:u w:val="none"/>
+          <w:lang w:val="en-IN" w:eastAsia="zh-CN" w:bidi="hi-IN"/>
+        </w:rPr>
+        <w:tab/>
+        <w:tab/>
+        <w:t xml:space="preserve">Those test cases will try to test every functionality of my application properly. Those </w:t>
+        <w:tab/>
+        <w:tab/>
+        <w:t xml:space="preserve">test cases will be prepared by myself only. I will try to test it’s complete </w:t>
+        <w:tab/>
+        <w:tab/>
+        <w:tab/>
+        <w:tab/>
+        <w:t>functionality.</w:t>
+      </w:r>
+    </w:p>
+    <w:p>
+      <w:pPr>
+        <w:pStyle w:val="Normal"/>
+        <w:bidi w:val="0"/>
+        <w:jc w:val="start"/>
+        <w:rPr>
+          <w:rFonts w:ascii="Liberation Serif" w:hAnsi="Liberation Serif" w:eastAsia="Noto Serif CJK SC" w:cs="Lohit Devanagari"/>
+          <w:b w:val="false"/>
+          <w:b w:val="false"/>
+          <w:bCs w:val="false"/>
+          <w:color w:val="000000"/>
+          <w:kern w:val="2"/>
+          <w:sz w:val="24"/>
+          <w:szCs w:val="24"/>
+          <w:u w:val="none"/>
+          <w:lang w:val="en-IN" w:eastAsia="zh-CN" w:bidi="hi-IN"/>
+        </w:rPr>
+      </w:pPr>
+      <w:r>
+        <w:rPr/>
+      </w:r>
+    </w:p>
+    <w:p>
+      <w:pPr>
+        <w:pStyle w:val="Normal"/>
+        <w:bidi w:val="0"/>
+        <w:jc w:val="start"/>
+        <w:rPr/>
+      </w:pPr>
+      <w:r>
+        <w:rPr>
+          <w:rFonts w:eastAsia="Noto Serif CJK SC" w:cs="Lohit Devanagari"/>
+          <w:b/>
+          <w:bCs/>
+          <w:color w:val="000000"/>
+          <w:kern w:val="2"/>
+          <w:sz w:val="24"/>
+          <w:szCs w:val="24"/>
+          <w:u w:val="none"/>
+          <w:lang w:val="en-IN" w:eastAsia="zh-CN" w:bidi="hi-IN"/>
+        </w:rPr>
+        <w:tab/>
+      </w:r>
+      <w:r>
+        <w:rPr>
+          <w:rFonts w:eastAsia="Noto Serif CJK SC" w:cs="Lohit Devanagari"/>
+          <w:b/>
+          <w:bCs/>
+          <w:color w:val="000000"/>
+          <w:kern w:val="2"/>
+          <w:sz w:val="28"/>
+          <w:szCs w:val="28"/>
+          <w:u w:val="none"/>
+          <w:lang w:val="en-IN" w:eastAsia="zh-CN" w:bidi="hi-IN"/>
+        </w:rPr>
+        <w:t>4.3</w:t>
+        <w:tab/>
+      </w:r>
+      <w:r>
+        <w:rPr>
+          <w:rFonts w:eastAsia="Noto Serif CJK SC" w:cs="Lohit Devanagari"/>
+          <w:b/>
+          <w:bCs/>
+          <w:color w:val="000000"/>
+          <w:kern w:val="2"/>
+          <w:sz w:val="28"/>
+          <w:szCs w:val="28"/>
+          <w:u w:val="none"/>
+          <w:lang w:val="en-IN" w:eastAsia="zh-CN" w:bidi="hi-IN"/>
+        </w:rPr>
+        <w:t>Reports Generation</w:t>
+      </w:r>
+      <w:r>
+        <w:rPr>
+          <w:rFonts w:eastAsia="Noto Serif CJK SC" w:cs="Lohit Devanagari"/>
+          <w:b/>
+          <w:bCs/>
+          <w:color w:val="000000"/>
+          <w:kern w:val="2"/>
+          <w:sz w:val="28"/>
+          <w:szCs w:val="28"/>
+          <w:u w:val="none"/>
+          <w:lang w:val="en-IN" w:eastAsia="zh-CN" w:bidi="hi-IN"/>
+        </w:rPr>
+        <w:t>:</w:t>
+      </w:r>
+    </w:p>
+    <w:p>
+      <w:pPr>
+        <w:pStyle w:val="Normal"/>
+        <w:bidi w:val="0"/>
+        <w:jc w:val="start"/>
+        <w:rPr>
+          <w:rFonts w:ascii="Liberation Serif" w:hAnsi="Liberation Serif" w:eastAsia="Noto Serif CJK SC" w:cs="Lohit Devanagari"/>
+          <w:b/>
+          <w:b/>
+          <w:bCs/>
+          <w:color w:val="000000"/>
+          <w:kern w:val="2"/>
+          <w:sz w:val="24"/>
+          <w:szCs w:val="24"/>
+          <w:u w:val="none"/>
+          <w:lang w:val="en-IN" w:eastAsia="zh-CN" w:bidi="hi-IN"/>
+        </w:rPr>
+      </w:pPr>
+      <w:r>
+        <w:rPr/>
+      </w:r>
+    </w:p>
+    <w:p>
+      <w:pPr>
+        <w:pStyle w:val="Normal"/>
+        <w:bidi w:val="0"/>
+        <w:jc w:val="start"/>
+        <w:rPr/>
+      </w:pPr>
+      <w:r>
+        <w:rPr>
+          <w:rFonts w:eastAsia="Noto Serif CJK SC" w:cs="Lohit Devanagari"/>
+          <w:b w:val="false"/>
+          <w:bCs w:val="false"/>
+          <w:color w:val="auto"/>
+          <w:kern w:val="2"/>
+          <w:sz w:val="24"/>
+          <w:szCs w:val="24"/>
+          <w:u w:val="none"/>
+          <w:lang w:val="en-IN" w:eastAsia="zh-CN" w:bidi="hi-IN"/>
+        </w:rPr>
+        <w:tab/>
+        <w:tab/>
+        <w:t>R</w:t>
+      </w:r>
+      <w:r>
+        <w:rPr>
+          <w:rFonts w:eastAsia="Noto Serif CJK SC" w:cs="Lohit Devanagari"/>
+          <w:b w:val="false"/>
+          <w:bCs w:val="false"/>
+          <w:color w:val="auto"/>
+          <w:kern w:val="2"/>
+          <w:sz w:val="24"/>
+          <w:szCs w:val="24"/>
+          <w:u w:val="none"/>
+          <w:lang w:val="en-IN" w:eastAsia="zh-CN" w:bidi="hi-IN"/>
+        </w:rPr>
+        <w:t xml:space="preserve">eport will consist of my code and the outputs of my project. It will include snippets </w:t>
+        <w:tab/>
+        <w:tab/>
+        <w:t xml:space="preserve">of my code and what function those snippets will perform when they will get called </w:t>
+        <w:tab/>
+        <w:tab/>
+        <w:t>and also their working like how that functionality has been implemented.</w:t>
+      </w:r>
+    </w:p>
+    <w:p>
+      <w:pPr>
+        <w:pStyle w:val="Normal"/>
+        <w:bidi w:val="0"/>
+        <w:jc w:val="start"/>
+        <w:rPr>
+          <w:rFonts w:ascii="Liberation Serif" w:hAnsi="Liberation Serif" w:eastAsia="Noto Serif CJK SC" w:cs="Lohit Devanagari"/>
+          <w:b w:val="false"/>
+          <w:b w:val="false"/>
+          <w:bCs w:val="false"/>
+          <w:color w:val="auto"/>
+          <w:kern w:val="2"/>
+          <w:sz w:val="24"/>
+          <w:szCs w:val="24"/>
+          <w:u w:val="none"/>
+          <w:lang w:val="en-IN" w:eastAsia="zh-CN" w:bidi="hi-IN"/>
+        </w:rPr>
+      </w:pPr>
+      <w:r>
+        <w:rPr/>
+      </w:r>
+    </w:p>
+    <w:p>
+      <w:pPr>
+        <w:pStyle w:val="Normal"/>
+        <w:bidi w:val="0"/>
+        <w:jc w:val="start"/>
+        <w:rPr/>
+      </w:pPr>
+      <w:r>
+        <w:rPr>
+          <w:rFonts w:eastAsia="Noto Serif CJK SC" w:cs="Lohit Devanagari"/>
+          <w:b w:val="false"/>
+          <w:bCs w:val="false"/>
+          <w:color w:val="auto"/>
+          <w:kern w:val="2"/>
+          <w:sz w:val="24"/>
+          <w:szCs w:val="24"/>
+          <w:u w:val="none"/>
+          <w:lang w:val="en-IN" w:eastAsia="zh-CN" w:bidi="hi-IN"/>
+        </w:rPr>
+        <w:tab/>
+        <w:tab/>
+        <w:t xml:space="preserve">It’s manual also </w:t>
+      </w:r>
+      <w:r>
+        <w:rPr>
+          <w:rFonts w:eastAsia="Noto Serif CJK SC" w:cs="Lohit Devanagari"/>
+          <w:b w:val="false"/>
+          <w:bCs w:val="false"/>
+          <w:color w:val="auto"/>
+          <w:kern w:val="2"/>
+          <w:sz w:val="24"/>
+          <w:szCs w:val="24"/>
+          <w:u w:val="none"/>
+          <w:lang w:val="en-IN" w:eastAsia="zh-CN" w:bidi="hi-IN"/>
+        </w:rPr>
+        <w:t xml:space="preserve">which will include the details of how to use the application and get </w:t>
+        <w:tab/>
+        <w:tab/>
+        <w:t>the most out of it</w:t>
+      </w:r>
+      <w:r>
+        <w:rPr>
+          <w:rFonts w:eastAsia="Noto Serif CJK SC" w:cs="Lohit Devanagari"/>
+          <w:b w:val="false"/>
+          <w:bCs w:val="false"/>
+          <w:color w:val="auto"/>
+          <w:kern w:val="2"/>
+          <w:sz w:val="24"/>
+          <w:szCs w:val="24"/>
+          <w:u w:val="none"/>
+          <w:lang w:val="en-IN" w:eastAsia="zh-CN" w:bidi="hi-IN"/>
+        </w:rPr>
+        <w:t xml:space="preserve">. </w:t>
+      </w:r>
+      <w:r>
+        <w:rPr>
+          <w:rFonts w:eastAsia="Noto Serif CJK SC" w:cs="Lohit Devanagari"/>
+          <w:b w:val="false"/>
+          <w:bCs w:val="false"/>
+          <w:color w:val="auto"/>
+          <w:kern w:val="2"/>
+          <w:sz w:val="24"/>
+          <w:szCs w:val="24"/>
+          <w:u w:val="none"/>
+          <w:lang w:val="en-IN" w:eastAsia="zh-CN" w:bidi="hi-IN"/>
+        </w:rPr>
+        <w:t xml:space="preserve">For a good application, A good manual is  also a neccesity so it </w:t>
+        <w:tab/>
+        <w:tab/>
+        <w:t>will also be the part of my report.</w:t>
+      </w:r>
+    </w:p>
+    <w:p>
+      <w:pPr>
+        <w:pStyle w:val="Normal"/>
+        <w:bidi w:val="0"/>
+        <w:jc w:val="start"/>
+        <w:rPr>
+          <w:rFonts w:ascii="Liberation Serif" w:hAnsi="Liberation Serif" w:eastAsia="Noto Serif CJK SC" w:cs="Lohit Devanagari"/>
+          <w:b w:val="false"/>
+          <w:b w:val="false"/>
+          <w:bCs w:val="false"/>
+          <w:color w:val="auto"/>
+          <w:kern w:val="2"/>
+          <w:sz w:val="24"/>
+          <w:szCs w:val="24"/>
+          <w:u w:val="none"/>
+          <w:lang w:val="en-IN" w:eastAsia="zh-CN" w:bidi="hi-IN"/>
+        </w:rPr>
+      </w:pPr>
+      <w:r>
+        <w:rPr/>
+      </w:r>
+    </w:p>
+    <w:p>
+      <w:pPr>
+        <w:pStyle w:val="Normal"/>
+        <w:bidi w:val="0"/>
+        <w:jc w:val="start"/>
+        <w:rPr>
+          <w:b/>
+          <w:b/>
+          <w:bCs/>
+          <w:color w:val="000000"/>
+          <w:sz w:val="32"/>
+          <w:szCs w:val="32"/>
+          <w:u w:val="none"/>
+        </w:rPr>
+      </w:pPr>
+      <w:r>
+        <w:rPr>
+          <w:rFonts w:eastAsia="Noto Serif CJK SC" w:cs="Lohit Devanagari"/>
+          <w:b/>
+          <w:bCs/>
+          <w:color w:val="000000"/>
+          <w:kern w:val="2"/>
+          <w:sz w:val="32"/>
+          <w:szCs w:val="32"/>
+          <w:u w:val="none"/>
+          <w:lang w:val="en-IN" w:eastAsia="zh-CN" w:bidi="hi-IN"/>
+        </w:rPr>
+        <w:t>5.</w:t>
+        <w:tab/>
+        <w:t>REQUIREMENTS</w:t>
+      </w:r>
+    </w:p>
+    <w:p>
+      <w:pPr>
+        <w:pStyle w:val="Normal"/>
+        <w:bidi w:val="0"/>
+        <w:jc w:val="start"/>
+        <w:rPr>
+          <w:b/>
+          <w:b/>
+          <w:bCs/>
+          <w:color w:val="000000"/>
+          <w:sz w:val="32"/>
+          <w:szCs w:val="32"/>
+          <w:u w:val="none"/>
+        </w:rPr>
+      </w:pPr>
+      <w:r>
+        <w:rPr/>
+      </w:r>
+    </w:p>
+    <w:p>
+      <w:pPr>
+        <w:pStyle w:val="Normal"/>
+        <w:bidi w:val="0"/>
+        <w:jc w:val="start"/>
+        <w:rPr>
+          <w:b/>
+          <w:b/>
+          <w:bCs/>
+          <w:color w:val="000000"/>
+          <w:sz w:val="32"/>
+          <w:szCs w:val="32"/>
+          <w:u w:val="none"/>
+        </w:rPr>
+      </w:pPr>
+      <w:r>
+        <w:rPr>
+          <w:rFonts w:eastAsia="Noto Serif CJK SC" w:cs="Lohit Devanagari"/>
+          <w:b w:val="false"/>
+          <w:bCs w:val="false"/>
+          <w:color w:val="auto"/>
+          <w:kern w:val="2"/>
+          <w:sz w:val="24"/>
+          <w:szCs w:val="24"/>
+          <w:u w:val="none"/>
+          <w:lang w:val="en-IN" w:eastAsia="zh-CN" w:bidi="hi-IN"/>
+        </w:rPr>
+        <w:t xml:space="preserve"> </w:t>
+      </w:r>
+      <w:r>
+        <w:rPr>
+          <w:rFonts w:eastAsia="Noto Serif CJK SC" w:cs="Lohit Devanagari"/>
+          <w:b w:val="false"/>
+          <w:bCs w:val="false"/>
+          <w:color w:val="auto"/>
+          <w:kern w:val="2"/>
+          <w:sz w:val="24"/>
+          <w:szCs w:val="24"/>
+          <w:u w:val="none"/>
+          <w:lang w:val="en-IN" w:eastAsia="zh-CN" w:bidi="hi-IN"/>
+        </w:rPr>
+        <w:t>Each software has some requirements installed already in the system in order to run out the application smoothly so that it can perform various operations smoothly. My Application has also some requirement. These requirements are needed to be installed before running the application else  you will end up crashing the program.</w:t>
+      </w:r>
+    </w:p>
+    <w:p>
+      <w:pPr>
+        <w:pStyle w:val="Normal"/>
+        <w:bidi w:val="0"/>
+        <w:jc w:val="start"/>
+        <w:rPr>
+          <w:b/>
+          <w:b/>
+          <w:bCs/>
+          <w:color w:val="000000"/>
+          <w:sz w:val="32"/>
+          <w:szCs w:val="32"/>
+          <w:u w:val="none"/>
+        </w:rPr>
+      </w:pPr>
+      <w:r>
+        <w:rPr/>
+      </w:r>
+    </w:p>
+    <w:p>
+      <w:pPr>
+        <w:pStyle w:val="Normal"/>
+        <w:bidi w:val="0"/>
+        <w:jc w:val="start"/>
+        <w:rPr>
+          <w:b/>
+          <w:b/>
+          <w:bCs/>
+          <w:color w:val="000000"/>
+          <w:sz w:val="32"/>
+          <w:szCs w:val="32"/>
+          <w:u w:val="none"/>
+        </w:rPr>
+      </w:pPr>
+      <w:r>
+        <w:rPr>
+          <w:rFonts w:eastAsia="Noto Serif CJK SC" w:cs="Lohit Devanagari"/>
+          <w:b w:val="false"/>
+          <w:bCs w:val="false"/>
+          <w:color w:val="auto"/>
+          <w:kern w:val="2"/>
+          <w:sz w:val="24"/>
+          <w:szCs w:val="24"/>
+          <w:u w:val="none"/>
+          <w:lang w:val="en-IN" w:eastAsia="zh-CN" w:bidi="hi-IN"/>
+        </w:rPr>
+        <w:tab/>
+      </w:r>
+      <w:r>
+        <w:rPr>
+          <w:rFonts w:eastAsia="Noto Serif CJK SC" w:cs="Lohit Devanagari"/>
+          <w:b/>
+          <w:bCs/>
+          <w:color w:val="auto"/>
+          <w:kern w:val="2"/>
+          <w:sz w:val="28"/>
+          <w:szCs w:val="28"/>
+          <w:u w:val="none"/>
+          <w:lang w:val="en-IN" w:eastAsia="zh-CN" w:bidi="hi-IN"/>
+        </w:rPr>
+        <w:t>5</w:t>
+      </w:r>
+      <w:r>
+        <w:rPr>
+          <w:rFonts w:eastAsia="Noto Serif CJK SC" w:cs="Lohit Devanagari"/>
+          <w:b/>
+          <w:bCs/>
+          <w:color w:val="000000"/>
+          <w:kern w:val="2"/>
+          <w:sz w:val="28"/>
+          <w:szCs w:val="28"/>
+          <w:u w:val="none"/>
+          <w:lang w:val="en-IN" w:eastAsia="zh-CN" w:bidi="hi-IN"/>
+        </w:rPr>
+        <w:t>.1</w:t>
+        <w:tab/>
+        <w:t>Software Requirement</w:t>
+      </w:r>
+      <w:r>
+        <w:rPr>
+          <w:rFonts w:eastAsia="Noto Serif CJK SC" w:cs="Lohit Devanagari"/>
+          <w:b/>
+          <w:bCs/>
+          <w:color w:val="000000"/>
+          <w:kern w:val="2"/>
+          <w:sz w:val="28"/>
+          <w:szCs w:val="28"/>
+          <w:u w:val="none"/>
+          <w:lang w:val="en-IN" w:eastAsia="zh-CN" w:bidi="hi-IN"/>
+        </w:rPr>
+        <w:t>:</w:t>
+      </w:r>
+    </w:p>
+    <w:p>
+      <w:pPr>
+        <w:pStyle w:val="Normal"/>
+        <w:numPr>
+          <w:ilvl w:val="0"/>
+          <w:numId w:val="6"/>
+        </w:numPr>
+        <w:bidi w:val="0"/>
+        <w:jc w:val="start"/>
+        <w:rPr/>
+      </w:pPr>
+      <w:r>
+        <w:rPr/>
+        <w:t>Python3 or above</w:t>
+      </w:r>
+    </w:p>
+    <w:p>
+      <w:pPr>
+        <w:pStyle w:val="Normal"/>
+        <w:numPr>
+          <w:ilvl w:val="0"/>
+          <w:numId w:val="6"/>
+        </w:numPr>
+        <w:bidi w:val="0"/>
+        <w:jc w:val="start"/>
+        <w:rPr/>
+      </w:pPr>
+      <w:r>
+        <w:rPr/>
+        <w:t>pygame</w:t>
+      </w:r>
+    </w:p>
+    <w:p>
+      <w:pPr>
+        <w:pStyle w:val="Normal"/>
+        <w:numPr>
+          <w:ilvl w:val="0"/>
+          <w:numId w:val="0"/>
+        </w:numPr>
+        <w:bidi w:val="0"/>
+        <w:ind w:start="2138" w:hanging="0"/>
+        <w:jc w:val="start"/>
+        <w:rPr/>
+      </w:pPr>
+      <w:r>
+        <w:rPr/>
+      </w:r>
+    </w:p>
+    <w:p>
+      <w:pPr>
+        <w:pStyle w:val="Normal"/>
+        <w:bidi w:val="0"/>
+        <w:jc w:val="start"/>
+        <w:rPr/>
+      </w:pPr>
+      <w:r>
+        <w:rPr>
+          <w:b/>
+          <w:bCs/>
+          <w:sz w:val="28"/>
+          <w:szCs w:val="28"/>
+        </w:rPr>
+        <w:tab/>
+        <w:t>5.2</w:t>
+        <w:tab/>
+        <w:t>Hardware Requirement:</w:t>
+      </w:r>
+    </w:p>
+    <w:p>
+      <w:pPr>
+        <w:pStyle w:val="Normal"/>
+        <w:numPr>
+          <w:ilvl w:val="0"/>
+          <w:numId w:val="7"/>
+        </w:numPr>
+        <w:bidi w:val="0"/>
+        <w:jc w:val="start"/>
+        <w:rPr>
+          <w:b w:val="false"/>
+          <w:b w:val="false"/>
+          <w:bCs w:val="false"/>
+          <w:sz w:val="24"/>
+          <w:szCs w:val="24"/>
+        </w:rPr>
+      </w:pPr>
+      <w:r>
+        <w:rPr>
+          <w:b w:val="false"/>
+          <w:bCs w:val="false"/>
+          <w:sz w:val="24"/>
+          <w:szCs w:val="24"/>
+        </w:rPr>
+        <w:t>Laptop or computer.</w:t>
+      </w:r>
+    </w:p>
+    <w:p>
+      <w:pPr>
+        <w:pStyle w:val="Normal"/>
+        <w:bidi w:val="0"/>
+        <w:jc w:val="start"/>
+        <w:rPr>
+          <w:b w:val="false"/>
+          <w:b w:val="false"/>
+          <w:bCs w:val="false"/>
+          <w:sz w:val="24"/>
+          <w:szCs w:val="24"/>
+        </w:rPr>
+      </w:pPr>
+      <w:r>
+        <w:rPr>
+          <w:b w:val="false"/>
+          <w:bCs w:val="false"/>
+          <w:sz w:val="24"/>
+          <w:szCs w:val="24"/>
+        </w:rPr>
+        <w:tab/>
+        <w:tab/>
+        <w:t>No other advanced requirement for Hardware.</w:t>
+      </w:r>
+    </w:p>
+    <w:p>
+      <w:pPr>
+        <w:pStyle w:val="Normal"/>
+        <w:bidi w:val="0"/>
+        <w:jc w:val="start"/>
+        <w:rPr>
+          <w:b w:val="false"/>
+          <w:b w:val="false"/>
+          <w:bCs w:val="false"/>
+          <w:sz w:val="24"/>
+          <w:szCs w:val="24"/>
+        </w:rPr>
+      </w:pPr>
+      <w:r>
+        <w:rPr>
+          <w:b w:val="false"/>
+          <w:bCs w:val="false"/>
+          <w:sz w:val="24"/>
+          <w:szCs w:val="24"/>
+        </w:rPr>
+      </w:r>
+    </w:p>
+    <w:p>
+      <w:pPr>
+        <w:pStyle w:val="Normal"/>
+        <w:bidi w:val="0"/>
+        <w:jc w:val="start"/>
+        <w:rPr>
+          <w:b w:val="false"/>
+          <w:b w:val="false"/>
+          <w:bCs w:val="false"/>
+          <w:sz w:val="24"/>
+          <w:szCs w:val="24"/>
+        </w:rPr>
+      </w:pPr>
+      <w:r>
+        <w:rPr>
+          <w:b w:val="false"/>
+          <w:bCs w:val="false"/>
+          <w:sz w:val="24"/>
+          <w:szCs w:val="24"/>
+        </w:rPr>
+      </w:r>
+    </w:p>
+    <w:p>
+      <w:pPr>
+        <w:pStyle w:val="Normal"/>
+        <w:bidi w:val="0"/>
+        <w:jc w:val="start"/>
+        <w:rPr>
+          <w:b/>
+          <w:b/>
+          <w:bCs/>
+          <w:color w:val="000000"/>
+          <w:sz w:val="32"/>
+          <w:szCs w:val="32"/>
+          <w:u w:val="none"/>
+        </w:rPr>
+      </w:pPr>
+      <w:r>
+        <w:rPr/>
+      </w:r>
+    </w:p>
+    <w:p>
+      <w:pPr>
+        <w:pStyle w:val="Normal"/>
+        <w:bidi w:val="0"/>
+        <w:jc w:val="start"/>
+        <w:rPr>
+          <w:b/>
+          <w:b/>
+          <w:bCs/>
+          <w:color w:val="000000"/>
+          <w:sz w:val="32"/>
+          <w:szCs w:val="32"/>
+          <w:u w:val="none"/>
+        </w:rPr>
+      </w:pPr>
+      <w:r>
+        <w:rPr/>
       </w:r>
     </w:p>
     <w:sectPr>
@@ -1936,6 +3764,7 @@
       <w:pgNumType w:fmt="decimal"/>
       <w:formProt w:val="false"/>
       <w:textDirection w:val="lrTb"/>
+      <w:docGrid w:type="default" w:linePitch="100" w:charSpace="0"/>
     </w:sectPr>
   </w:body>
 </w:document>
@@ -2083,6 +3912,828 @@
   <w:abstractNum w:abstractNumId="2">
     <w:lvl w:ilvl="0">
       <w:start w:val="1"/>
+      <w:numFmt w:val="bullet"/>
+      <w:lvlText w:val=""/>
+      <w:lvlJc w:val="start"/>
+      <w:pPr>
+        <w:tabs>
+          <w:tab w:val="num" w:pos="1429"/>
+        </w:tabs>
+        <w:ind w:start="1429" w:hanging="360"/>
+      </w:pPr>
+      <w:rPr>
+        <w:rFonts w:ascii="Symbol" w:hAnsi="Symbol" w:cs="Symbol" w:hint="default"/>
+      </w:rPr>
+    </w:lvl>
+    <w:lvl w:ilvl="1">
+      <w:start w:val="1"/>
+      <w:numFmt w:val="bullet"/>
+      <w:lvlText w:val="◦"/>
+      <w:lvlJc w:val="start"/>
+      <w:pPr>
+        <w:tabs>
+          <w:tab w:val="num" w:pos="1789"/>
+        </w:tabs>
+        <w:ind w:start="1789" w:hanging="360"/>
+      </w:pPr>
+      <w:rPr>
+        <w:rFonts w:ascii="OpenSymbol" w:hAnsi="OpenSymbol" w:cs="OpenSymbol" w:hint="default"/>
+      </w:rPr>
+    </w:lvl>
+    <w:lvl w:ilvl="2">
+      <w:start w:val="1"/>
+      <w:numFmt w:val="bullet"/>
+      <w:lvlText w:val="▪"/>
+      <w:lvlJc w:val="start"/>
+      <w:pPr>
+        <w:tabs>
+          <w:tab w:val="num" w:pos="2149"/>
+        </w:tabs>
+        <w:ind w:start="2149" w:hanging="360"/>
+      </w:pPr>
+      <w:rPr>
+        <w:rFonts w:ascii="OpenSymbol" w:hAnsi="OpenSymbol" w:cs="OpenSymbol" w:hint="default"/>
+      </w:rPr>
+    </w:lvl>
+    <w:lvl w:ilvl="3">
+      <w:start w:val="1"/>
+      <w:numFmt w:val="bullet"/>
+      <w:lvlText w:val=""/>
+      <w:lvlJc w:val="start"/>
+      <w:pPr>
+        <w:tabs>
+          <w:tab w:val="num" w:pos="2509"/>
+        </w:tabs>
+        <w:ind w:start="2509" w:hanging="360"/>
+      </w:pPr>
+      <w:rPr>
+        <w:rFonts w:ascii="Symbol" w:hAnsi="Symbol" w:cs="Symbol" w:hint="default"/>
+      </w:rPr>
+    </w:lvl>
+    <w:lvl w:ilvl="4">
+      <w:start w:val="1"/>
+      <w:numFmt w:val="bullet"/>
+      <w:lvlText w:val="◦"/>
+      <w:lvlJc w:val="start"/>
+      <w:pPr>
+        <w:tabs>
+          <w:tab w:val="num" w:pos="2869"/>
+        </w:tabs>
+        <w:ind w:start="2869" w:hanging="360"/>
+      </w:pPr>
+      <w:rPr>
+        <w:rFonts w:ascii="OpenSymbol" w:hAnsi="OpenSymbol" w:cs="OpenSymbol" w:hint="default"/>
+      </w:rPr>
+    </w:lvl>
+    <w:lvl w:ilvl="5">
+      <w:start w:val="1"/>
+      <w:numFmt w:val="bullet"/>
+      <w:lvlText w:val="▪"/>
+      <w:lvlJc w:val="start"/>
+      <w:pPr>
+        <w:tabs>
+          <w:tab w:val="num" w:pos="3229"/>
+        </w:tabs>
+        <w:ind w:start="3229" w:hanging="360"/>
+      </w:pPr>
+      <w:rPr>
+        <w:rFonts w:ascii="OpenSymbol" w:hAnsi="OpenSymbol" w:cs="OpenSymbol" w:hint="default"/>
+      </w:rPr>
+    </w:lvl>
+    <w:lvl w:ilvl="6">
+      <w:start w:val="1"/>
+      <w:numFmt w:val="bullet"/>
+      <w:lvlText w:val=""/>
+      <w:lvlJc w:val="start"/>
+      <w:pPr>
+        <w:tabs>
+          <w:tab w:val="num" w:pos="3589"/>
+        </w:tabs>
+        <w:ind w:start="3589" w:hanging="360"/>
+      </w:pPr>
+      <w:rPr>
+        <w:rFonts w:ascii="Symbol" w:hAnsi="Symbol" w:cs="Symbol" w:hint="default"/>
+      </w:rPr>
+    </w:lvl>
+    <w:lvl w:ilvl="7">
+      <w:start w:val="1"/>
+      <w:numFmt w:val="bullet"/>
+      <w:lvlText w:val="◦"/>
+      <w:lvlJc w:val="start"/>
+      <w:pPr>
+        <w:tabs>
+          <w:tab w:val="num" w:pos="3949"/>
+        </w:tabs>
+        <w:ind w:start="3949" w:hanging="360"/>
+      </w:pPr>
+      <w:rPr>
+        <w:rFonts w:ascii="OpenSymbol" w:hAnsi="OpenSymbol" w:cs="OpenSymbol" w:hint="default"/>
+      </w:rPr>
+    </w:lvl>
+    <w:lvl w:ilvl="8">
+      <w:start w:val="1"/>
+      <w:numFmt w:val="bullet"/>
+      <w:lvlText w:val="▪"/>
+      <w:lvlJc w:val="start"/>
+      <w:pPr>
+        <w:tabs>
+          <w:tab w:val="num" w:pos="4309"/>
+        </w:tabs>
+        <w:ind w:start="4309" w:hanging="360"/>
+      </w:pPr>
+      <w:rPr>
+        <w:rFonts w:ascii="OpenSymbol" w:hAnsi="OpenSymbol" w:cs="OpenSymbol" w:hint="default"/>
+      </w:rPr>
+    </w:lvl>
+  </w:abstractNum>
+  <w:abstractNum w:abstractNumId="3">
+    <w:lvl w:ilvl="0">
+      <w:start w:val="1"/>
+      <w:numFmt w:val="bullet"/>
+      <w:lvlText w:val=""/>
+      <w:lvlJc w:val="start"/>
+      <w:pPr>
+        <w:tabs>
+          <w:tab w:val="num" w:pos="1429"/>
+        </w:tabs>
+        <w:ind w:start="1429" w:hanging="360"/>
+      </w:pPr>
+      <w:rPr>
+        <w:rFonts w:ascii="Symbol" w:hAnsi="Symbol" w:cs="Symbol" w:hint="default"/>
+      </w:rPr>
+    </w:lvl>
+    <w:lvl w:ilvl="1">
+      <w:start w:val="1"/>
+      <w:numFmt w:val="bullet"/>
+      <w:lvlText w:val="◦"/>
+      <w:lvlJc w:val="start"/>
+      <w:pPr>
+        <w:tabs>
+          <w:tab w:val="num" w:pos="1789"/>
+        </w:tabs>
+        <w:ind w:start="1789" w:hanging="360"/>
+      </w:pPr>
+      <w:rPr>
+        <w:rFonts w:ascii="OpenSymbol" w:hAnsi="OpenSymbol" w:cs="OpenSymbol" w:hint="default"/>
+      </w:rPr>
+    </w:lvl>
+    <w:lvl w:ilvl="2">
+      <w:start w:val="1"/>
+      <w:numFmt w:val="bullet"/>
+      <w:lvlText w:val="▪"/>
+      <w:lvlJc w:val="start"/>
+      <w:pPr>
+        <w:tabs>
+          <w:tab w:val="num" w:pos="2149"/>
+        </w:tabs>
+        <w:ind w:start="2149" w:hanging="360"/>
+      </w:pPr>
+      <w:rPr>
+        <w:rFonts w:ascii="OpenSymbol" w:hAnsi="OpenSymbol" w:cs="OpenSymbol" w:hint="default"/>
+      </w:rPr>
+    </w:lvl>
+    <w:lvl w:ilvl="3">
+      <w:start w:val="1"/>
+      <w:numFmt w:val="bullet"/>
+      <w:lvlText w:val=""/>
+      <w:lvlJc w:val="start"/>
+      <w:pPr>
+        <w:tabs>
+          <w:tab w:val="num" w:pos="2509"/>
+        </w:tabs>
+        <w:ind w:start="2509" w:hanging="360"/>
+      </w:pPr>
+      <w:rPr>
+        <w:rFonts w:ascii="Symbol" w:hAnsi="Symbol" w:cs="Symbol" w:hint="default"/>
+      </w:rPr>
+    </w:lvl>
+    <w:lvl w:ilvl="4">
+      <w:start w:val="1"/>
+      <w:numFmt w:val="bullet"/>
+      <w:lvlText w:val="◦"/>
+      <w:lvlJc w:val="start"/>
+      <w:pPr>
+        <w:tabs>
+          <w:tab w:val="num" w:pos="2869"/>
+        </w:tabs>
+        <w:ind w:start="2869" w:hanging="360"/>
+      </w:pPr>
+      <w:rPr>
+        <w:rFonts w:ascii="OpenSymbol" w:hAnsi="OpenSymbol" w:cs="OpenSymbol" w:hint="default"/>
+      </w:rPr>
+    </w:lvl>
+    <w:lvl w:ilvl="5">
+      <w:start w:val="1"/>
+      <w:numFmt w:val="bullet"/>
+      <w:lvlText w:val="▪"/>
+      <w:lvlJc w:val="start"/>
+      <w:pPr>
+        <w:tabs>
+          <w:tab w:val="num" w:pos="3229"/>
+        </w:tabs>
+        <w:ind w:start="3229" w:hanging="360"/>
+      </w:pPr>
+      <w:rPr>
+        <w:rFonts w:ascii="OpenSymbol" w:hAnsi="OpenSymbol" w:cs="OpenSymbol" w:hint="default"/>
+      </w:rPr>
+    </w:lvl>
+    <w:lvl w:ilvl="6">
+      <w:start w:val="1"/>
+      <w:numFmt w:val="bullet"/>
+      <w:lvlText w:val=""/>
+      <w:lvlJc w:val="start"/>
+      <w:pPr>
+        <w:tabs>
+          <w:tab w:val="num" w:pos="3589"/>
+        </w:tabs>
+        <w:ind w:start="3589" w:hanging="360"/>
+      </w:pPr>
+      <w:rPr>
+        <w:rFonts w:ascii="Symbol" w:hAnsi="Symbol" w:cs="Symbol" w:hint="default"/>
+      </w:rPr>
+    </w:lvl>
+    <w:lvl w:ilvl="7">
+      <w:start w:val="1"/>
+      <w:numFmt w:val="bullet"/>
+      <w:lvlText w:val="◦"/>
+      <w:lvlJc w:val="start"/>
+      <w:pPr>
+        <w:tabs>
+          <w:tab w:val="num" w:pos="3949"/>
+        </w:tabs>
+        <w:ind w:start="3949" w:hanging="360"/>
+      </w:pPr>
+      <w:rPr>
+        <w:rFonts w:ascii="OpenSymbol" w:hAnsi="OpenSymbol" w:cs="OpenSymbol" w:hint="default"/>
+      </w:rPr>
+    </w:lvl>
+    <w:lvl w:ilvl="8">
+      <w:start w:val="1"/>
+      <w:numFmt w:val="bullet"/>
+      <w:lvlText w:val="▪"/>
+      <w:lvlJc w:val="start"/>
+      <w:pPr>
+        <w:tabs>
+          <w:tab w:val="num" w:pos="4309"/>
+        </w:tabs>
+        <w:ind w:start="4309" w:hanging="360"/>
+      </w:pPr>
+      <w:rPr>
+        <w:rFonts w:ascii="OpenSymbol" w:hAnsi="OpenSymbol" w:cs="OpenSymbol" w:hint="default"/>
+      </w:rPr>
+    </w:lvl>
+  </w:abstractNum>
+  <w:abstractNum w:abstractNumId="4">
+    <w:lvl w:ilvl="0">
+      <w:start w:val="1"/>
+      <w:numFmt w:val="bullet"/>
+      <w:lvlText w:val=""/>
+      <w:lvlJc w:val="start"/>
+      <w:pPr>
+        <w:tabs>
+          <w:tab w:val="num" w:pos="1429"/>
+        </w:tabs>
+        <w:ind w:start="1429" w:hanging="360"/>
+      </w:pPr>
+      <w:rPr>
+        <w:rFonts w:ascii="Symbol" w:hAnsi="Symbol" w:cs="Symbol" w:hint="default"/>
+      </w:rPr>
+    </w:lvl>
+    <w:lvl w:ilvl="1">
+      <w:start w:val="1"/>
+      <w:numFmt w:val="bullet"/>
+      <w:lvlText w:val="◦"/>
+      <w:lvlJc w:val="start"/>
+      <w:pPr>
+        <w:tabs>
+          <w:tab w:val="num" w:pos="1789"/>
+        </w:tabs>
+        <w:ind w:start="1789" w:hanging="360"/>
+      </w:pPr>
+      <w:rPr>
+        <w:rFonts w:ascii="OpenSymbol" w:hAnsi="OpenSymbol" w:cs="OpenSymbol" w:hint="default"/>
+      </w:rPr>
+    </w:lvl>
+    <w:lvl w:ilvl="2">
+      <w:start w:val="1"/>
+      <w:numFmt w:val="bullet"/>
+      <w:lvlText w:val="▪"/>
+      <w:lvlJc w:val="start"/>
+      <w:pPr>
+        <w:tabs>
+          <w:tab w:val="num" w:pos="2149"/>
+        </w:tabs>
+        <w:ind w:start="2149" w:hanging="360"/>
+      </w:pPr>
+      <w:rPr>
+        <w:rFonts w:ascii="OpenSymbol" w:hAnsi="OpenSymbol" w:cs="OpenSymbol" w:hint="default"/>
+      </w:rPr>
+    </w:lvl>
+    <w:lvl w:ilvl="3">
+      <w:start w:val="1"/>
+      <w:numFmt w:val="bullet"/>
+      <w:lvlText w:val=""/>
+      <w:lvlJc w:val="start"/>
+      <w:pPr>
+        <w:tabs>
+          <w:tab w:val="num" w:pos="2509"/>
+        </w:tabs>
+        <w:ind w:start="2509" w:hanging="360"/>
+      </w:pPr>
+      <w:rPr>
+        <w:rFonts w:ascii="Symbol" w:hAnsi="Symbol" w:cs="Symbol" w:hint="default"/>
+      </w:rPr>
+    </w:lvl>
+    <w:lvl w:ilvl="4">
+      <w:start w:val="1"/>
+      <w:numFmt w:val="bullet"/>
+      <w:lvlText w:val="◦"/>
+      <w:lvlJc w:val="start"/>
+      <w:pPr>
+        <w:tabs>
+          <w:tab w:val="num" w:pos="2869"/>
+        </w:tabs>
+        <w:ind w:start="2869" w:hanging="360"/>
+      </w:pPr>
+      <w:rPr>
+        <w:rFonts w:ascii="OpenSymbol" w:hAnsi="OpenSymbol" w:cs="OpenSymbol" w:hint="default"/>
+      </w:rPr>
+    </w:lvl>
+    <w:lvl w:ilvl="5">
+      <w:start w:val="1"/>
+      <w:numFmt w:val="bullet"/>
+      <w:lvlText w:val="▪"/>
+      <w:lvlJc w:val="start"/>
+      <w:pPr>
+        <w:tabs>
+          <w:tab w:val="num" w:pos="3229"/>
+        </w:tabs>
+        <w:ind w:start="3229" w:hanging="360"/>
+      </w:pPr>
+      <w:rPr>
+        <w:rFonts w:ascii="OpenSymbol" w:hAnsi="OpenSymbol" w:cs="OpenSymbol" w:hint="default"/>
+      </w:rPr>
+    </w:lvl>
+    <w:lvl w:ilvl="6">
+      <w:start w:val="1"/>
+      <w:numFmt w:val="bullet"/>
+      <w:lvlText w:val=""/>
+      <w:lvlJc w:val="start"/>
+      <w:pPr>
+        <w:tabs>
+          <w:tab w:val="num" w:pos="3589"/>
+        </w:tabs>
+        <w:ind w:start="3589" w:hanging="360"/>
+      </w:pPr>
+      <w:rPr>
+        <w:rFonts w:ascii="Symbol" w:hAnsi="Symbol" w:cs="Symbol" w:hint="default"/>
+      </w:rPr>
+    </w:lvl>
+    <w:lvl w:ilvl="7">
+      <w:start w:val="1"/>
+      <w:numFmt w:val="bullet"/>
+      <w:lvlText w:val="◦"/>
+      <w:lvlJc w:val="start"/>
+      <w:pPr>
+        <w:tabs>
+          <w:tab w:val="num" w:pos="3949"/>
+        </w:tabs>
+        <w:ind w:start="3949" w:hanging="360"/>
+      </w:pPr>
+      <w:rPr>
+        <w:rFonts w:ascii="OpenSymbol" w:hAnsi="OpenSymbol" w:cs="OpenSymbol" w:hint="default"/>
+      </w:rPr>
+    </w:lvl>
+    <w:lvl w:ilvl="8">
+      <w:start w:val="1"/>
+      <w:numFmt w:val="bullet"/>
+      <w:lvlText w:val="▪"/>
+      <w:lvlJc w:val="start"/>
+      <w:pPr>
+        <w:tabs>
+          <w:tab w:val="num" w:pos="4309"/>
+        </w:tabs>
+        <w:ind w:start="4309" w:hanging="360"/>
+      </w:pPr>
+      <w:rPr>
+        <w:rFonts w:ascii="OpenSymbol" w:hAnsi="OpenSymbol" w:cs="OpenSymbol" w:hint="default"/>
+      </w:rPr>
+    </w:lvl>
+  </w:abstractNum>
+  <w:abstractNum w:abstractNumId="5">
+    <w:lvl w:ilvl="0">
+      <w:start w:val="1"/>
+      <w:numFmt w:val="bullet"/>
+      <w:lvlText w:val=""/>
+      <w:lvlJc w:val="start"/>
+      <w:pPr>
+        <w:tabs>
+          <w:tab w:val="num" w:pos="1429"/>
+        </w:tabs>
+        <w:ind w:start="1429" w:hanging="360"/>
+      </w:pPr>
+      <w:rPr>
+        <w:rFonts w:ascii="Symbol" w:hAnsi="Symbol" w:cs="Symbol" w:hint="default"/>
+      </w:rPr>
+    </w:lvl>
+    <w:lvl w:ilvl="1">
+      <w:start w:val="1"/>
+      <w:numFmt w:val="bullet"/>
+      <w:lvlText w:val="◦"/>
+      <w:lvlJc w:val="start"/>
+      <w:pPr>
+        <w:tabs>
+          <w:tab w:val="num" w:pos="1789"/>
+        </w:tabs>
+        <w:ind w:start="1789" w:hanging="360"/>
+      </w:pPr>
+      <w:rPr>
+        <w:rFonts w:ascii="OpenSymbol" w:hAnsi="OpenSymbol" w:cs="OpenSymbol" w:hint="default"/>
+      </w:rPr>
+    </w:lvl>
+    <w:lvl w:ilvl="2">
+      <w:start w:val="1"/>
+      <w:numFmt w:val="bullet"/>
+      <w:lvlText w:val="▪"/>
+      <w:lvlJc w:val="start"/>
+      <w:pPr>
+        <w:tabs>
+          <w:tab w:val="num" w:pos="2149"/>
+        </w:tabs>
+        <w:ind w:start="2149" w:hanging="360"/>
+      </w:pPr>
+      <w:rPr>
+        <w:rFonts w:ascii="OpenSymbol" w:hAnsi="OpenSymbol" w:cs="OpenSymbol" w:hint="default"/>
+      </w:rPr>
+    </w:lvl>
+    <w:lvl w:ilvl="3">
+      <w:start w:val="1"/>
+      <w:numFmt w:val="bullet"/>
+      <w:lvlText w:val=""/>
+      <w:lvlJc w:val="start"/>
+      <w:pPr>
+        <w:tabs>
+          <w:tab w:val="num" w:pos="2509"/>
+        </w:tabs>
+        <w:ind w:start="2509" w:hanging="360"/>
+      </w:pPr>
+      <w:rPr>
+        <w:rFonts w:ascii="Symbol" w:hAnsi="Symbol" w:cs="Symbol" w:hint="default"/>
+      </w:rPr>
+    </w:lvl>
+    <w:lvl w:ilvl="4">
+      <w:start w:val="1"/>
+      <w:numFmt w:val="bullet"/>
+      <w:lvlText w:val="◦"/>
+      <w:lvlJc w:val="start"/>
+      <w:pPr>
+        <w:tabs>
+          <w:tab w:val="num" w:pos="2869"/>
+        </w:tabs>
+        <w:ind w:start="2869" w:hanging="360"/>
+      </w:pPr>
+      <w:rPr>
+        <w:rFonts w:ascii="OpenSymbol" w:hAnsi="OpenSymbol" w:cs="OpenSymbol" w:hint="default"/>
+      </w:rPr>
+    </w:lvl>
+    <w:lvl w:ilvl="5">
+      <w:start w:val="1"/>
+      <w:numFmt w:val="bullet"/>
+      <w:lvlText w:val="▪"/>
+      <w:lvlJc w:val="start"/>
+      <w:pPr>
+        <w:tabs>
+          <w:tab w:val="num" w:pos="3229"/>
+        </w:tabs>
+        <w:ind w:start="3229" w:hanging="360"/>
+      </w:pPr>
+      <w:rPr>
+        <w:rFonts w:ascii="OpenSymbol" w:hAnsi="OpenSymbol" w:cs="OpenSymbol" w:hint="default"/>
+      </w:rPr>
+    </w:lvl>
+    <w:lvl w:ilvl="6">
+      <w:start w:val="1"/>
+      <w:numFmt w:val="bullet"/>
+      <w:lvlText w:val=""/>
+      <w:lvlJc w:val="start"/>
+      <w:pPr>
+        <w:tabs>
+          <w:tab w:val="num" w:pos="3589"/>
+        </w:tabs>
+        <w:ind w:start="3589" w:hanging="360"/>
+      </w:pPr>
+      <w:rPr>
+        <w:rFonts w:ascii="Symbol" w:hAnsi="Symbol" w:cs="Symbol" w:hint="default"/>
+      </w:rPr>
+    </w:lvl>
+    <w:lvl w:ilvl="7">
+      <w:start w:val="1"/>
+      <w:numFmt w:val="bullet"/>
+      <w:lvlText w:val="◦"/>
+      <w:lvlJc w:val="start"/>
+      <w:pPr>
+        <w:tabs>
+          <w:tab w:val="num" w:pos="3949"/>
+        </w:tabs>
+        <w:ind w:start="3949" w:hanging="360"/>
+      </w:pPr>
+      <w:rPr>
+        <w:rFonts w:ascii="OpenSymbol" w:hAnsi="OpenSymbol" w:cs="OpenSymbol" w:hint="default"/>
+      </w:rPr>
+    </w:lvl>
+    <w:lvl w:ilvl="8">
+      <w:start w:val="1"/>
+      <w:numFmt w:val="bullet"/>
+      <w:lvlText w:val="▪"/>
+      <w:lvlJc w:val="start"/>
+      <w:pPr>
+        <w:tabs>
+          <w:tab w:val="num" w:pos="4309"/>
+        </w:tabs>
+        <w:ind w:start="4309" w:hanging="360"/>
+      </w:pPr>
+      <w:rPr>
+        <w:rFonts w:ascii="OpenSymbol" w:hAnsi="OpenSymbol" w:cs="OpenSymbol" w:hint="default"/>
+      </w:rPr>
+    </w:lvl>
+  </w:abstractNum>
+  <w:abstractNum w:abstractNumId="6">
+    <w:lvl w:ilvl="0">
+      <w:start w:val="1"/>
+      <w:numFmt w:val="bullet"/>
+      <w:lvlText w:val=""/>
+      <w:lvlJc w:val="start"/>
+      <w:pPr>
+        <w:tabs>
+          <w:tab w:val="num" w:pos="2138"/>
+        </w:tabs>
+        <w:ind w:start="2138" w:hanging="360"/>
+      </w:pPr>
+      <w:rPr>
+        <w:rFonts w:ascii="Symbol" w:hAnsi="Symbol" w:cs="Symbol" w:hint="default"/>
+      </w:rPr>
+    </w:lvl>
+    <w:lvl w:ilvl="1">
+      <w:start w:val="1"/>
+      <w:numFmt w:val="bullet"/>
+      <w:lvlText w:val="◦"/>
+      <w:lvlJc w:val="start"/>
+      <w:pPr>
+        <w:tabs>
+          <w:tab w:val="num" w:pos="2498"/>
+        </w:tabs>
+        <w:ind w:start="2498" w:hanging="360"/>
+      </w:pPr>
+      <w:rPr>
+        <w:rFonts w:ascii="OpenSymbol" w:hAnsi="OpenSymbol" w:cs="OpenSymbol" w:hint="default"/>
+      </w:rPr>
+    </w:lvl>
+    <w:lvl w:ilvl="2">
+      <w:start w:val="1"/>
+      <w:numFmt w:val="bullet"/>
+      <w:lvlText w:val="▪"/>
+      <w:lvlJc w:val="start"/>
+      <w:pPr>
+        <w:tabs>
+          <w:tab w:val="num" w:pos="2858"/>
+        </w:tabs>
+        <w:ind w:start="2858" w:hanging="360"/>
+      </w:pPr>
+      <w:rPr>
+        <w:rFonts w:ascii="OpenSymbol" w:hAnsi="OpenSymbol" w:cs="OpenSymbol" w:hint="default"/>
+      </w:rPr>
+    </w:lvl>
+    <w:lvl w:ilvl="3">
+      <w:start w:val="1"/>
+      <w:numFmt w:val="bullet"/>
+      <w:lvlText w:val=""/>
+      <w:lvlJc w:val="start"/>
+      <w:pPr>
+        <w:tabs>
+          <w:tab w:val="num" w:pos="3218"/>
+        </w:tabs>
+        <w:ind w:start="3218" w:hanging="360"/>
+      </w:pPr>
+      <w:rPr>
+        <w:rFonts w:ascii="Symbol" w:hAnsi="Symbol" w:cs="Symbol" w:hint="default"/>
+      </w:rPr>
+    </w:lvl>
+    <w:lvl w:ilvl="4">
+      <w:start w:val="1"/>
+      <w:numFmt w:val="bullet"/>
+      <w:lvlText w:val="◦"/>
+      <w:lvlJc w:val="start"/>
+      <w:pPr>
+        <w:tabs>
+          <w:tab w:val="num" w:pos="3578"/>
+        </w:tabs>
+        <w:ind w:start="3578" w:hanging="360"/>
+      </w:pPr>
+      <w:rPr>
+        <w:rFonts w:ascii="OpenSymbol" w:hAnsi="OpenSymbol" w:cs="OpenSymbol" w:hint="default"/>
+      </w:rPr>
+    </w:lvl>
+    <w:lvl w:ilvl="5">
+      <w:start w:val="1"/>
+      <w:numFmt w:val="bullet"/>
+      <w:lvlText w:val="▪"/>
+      <w:lvlJc w:val="start"/>
+      <w:pPr>
+        <w:tabs>
+          <w:tab w:val="num" w:pos="3938"/>
+        </w:tabs>
+        <w:ind w:start="3938" w:hanging="360"/>
+      </w:pPr>
+      <w:rPr>
+        <w:rFonts w:ascii="OpenSymbol" w:hAnsi="OpenSymbol" w:cs="OpenSymbol" w:hint="default"/>
+      </w:rPr>
+    </w:lvl>
+    <w:lvl w:ilvl="6">
+      <w:start w:val="1"/>
+      <w:numFmt w:val="bullet"/>
+      <w:lvlText w:val=""/>
+      <w:lvlJc w:val="start"/>
+      <w:pPr>
+        <w:tabs>
+          <w:tab w:val="num" w:pos="4298"/>
+        </w:tabs>
+        <w:ind w:start="4298" w:hanging="360"/>
+      </w:pPr>
+      <w:rPr>
+        <w:rFonts w:ascii="Symbol" w:hAnsi="Symbol" w:cs="Symbol" w:hint="default"/>
+      </w:rPr>
+    </w:lvl>
+    <w:lvl w:ilvl="7">
+      <w:start w:val="1"/>
+      <w:numFmt w:val="bullet"/>
+      <w:lvlText w:val="◦"/>
+      <w:lvlJc w:val="start"/>
+      <w:pPr>
+        <w:tabs>
+          <w:tab w:val="num" w:pos="4658"/>
+        </w:tabs>
+        <w:ind w:start="4658" w:hanging="360"/>
+      </w:pPr>
+      <w:rPr>
+        <w:rFonts w:ascii="OpenSymbol" w:hAnsi="OpenSymbol" w:cs="OpenSymbol" w:hint="default"/>
+      </w:rPr>
+    </w:lvl>
+    <w:lvl w:ilvl="8">
+      <w:start w:val="1"/>
+      <w:numFmt w:val="bullet"/>
+      <w:lvlText w:val="▪"/>
+      <w:lvlJc w:val="start"/>
+      <w:pPr>
+        <w:tabs>
+          <w:tab w:val="num" w:pos="5018"/>
+        </w:tabs>
+        <w:ind w:start="5018" w:hanging="360"/>
+      </w:pPr>
+      <w:rPr>
+        <w:rFonts w:ascii="OpenSymbol" w:hAnsi="OpenSymbol" w:cs="OpenSymbol" w:hint="default"/>
+      </w:rPr>
+    </w:lvl>
+  </w:abstractNum>
+  <w:abstractNum w:abstractNumId="7">
+    <w:lvl w:ilvl="0">
+      <w:start w:val="1"/>
+      <w:numFmt w:val="bullet"/>
+      <w:lvlText w:val=""/>
+      <w:lvlJc w:val="start"/>
+      <w:pPr>
+        <w:tabs>
+          <w:tab w:val="num" w:pos="2138"/>
+        </w:tabs>
+        <w:ind w:start="2138" w:hanging="360"/>
+      </w:pPr>
+      <w:rPr>
+        <w:rFonts w:ascii="Symbol" w:hAnsi="Symbol" w:cs="Symbol" w:hint="default"/>
+      </w:rPr>
+    </w:lvl>
+    <w:lvl w:ilvl="1">
+      <w:start w:val="1"/>
+      <w:numFmt w:val="bullet"/>
+      <w:lvlText w:val="◦"/>
+      <w:lvlJc w:val="start"/>
+      <w:pPr>
+        <w:tabs>
+          <w:tab w:val="num" w:pos="2498"/>
+        </w:tabs>
+        <w:ind w:start="2498" w:hanging="360"/>
+      </w:pPr>
+      <w:rPr>
+        <w:rFonts w:ascii="OpenSymbol" w:hAnsi="OpenSymbol" w:cs="OpenSymbol" w:hint="default"/>
+      </w:rPr>
+    </w:lvl>
+    <w:lvl w:ilvl="2">
+      <w:start w:val="1"/>
+      <w:numFmt w:val="bullet"/>
+      <w:lvlText w:val="▪"/>
+      <w:lvlJc w:val="start"/>
+      <w:pPr>
+        <w:tabs>
+          <w:tab w:val="num" w:pos="2858"/>
+        </w:tabs>
+        <w:ind w:start="2858" w:hanging="360"/>
+      </w:pPr>
+      <w:rPr>
+        <w:rFonts w:ascii="OpenSymbol" w:hAnsi="OpenSymbol" w:cs="OpenSymbol" w:hint="default"/>
+      </w:rPr>
+    </w:lvl>
+    <w:lvl w:ilvl="3">
+      <w:start w:val="1"/>
+      <w:numFmt w:val="bullet"/>
+      <w:lvlText w:val=""/>
+      <w:lvlJc w:val="start"/>
+      <w:pPr>
+        <w:tabs>
+          <w:tab w:val="num" w:pos="3218"/>
+        </w:tabs>
+        <w:ind w:start="3218" w:hanging="360"/>
+      </w:pPr>
+      <w:rPr>
+        <w:rFonts w:ascii="Symbol" w:hAnsi="Symbol" w:cs="Symbol" w:hint="default"/>
+      </w:rPr>
+    </w:lvl>
+    <w:lvl w:ilvl="4">
+      <w:start w:val="1"/>
+      <w:numFmt w:val="bullet"/>
+      <w:lvlText w:val="◦"/>
+      <w:lvlJc w:val="start"/>
+      <w:pPr>
+        <w:tabs>
+          <w:tab w:val="num" w:pos="3578"/>
+        </w:tabs>
+        <w:ind w:start="3578" w:hanging="360"/>
+      </w:pPr>
+      <w:rPr>
+        <w:rFonts w:ascii="OpenSymbol" w:hAnsi="OpenSymbol" w:cs="OpenSymbol" w:hint="default"/>
+      </w:rPr>
+    </w:lvl>
+    <w:lvl w:ilvl="5">
+      <w:start w:val="1"/>
+      <w:numFmt w:val="bullet"/>
+      <w:lvlText w:val="▪"/>
+      <w:lvlJc w:val="start"/>
+      <w:pPr>
+        <w:tabs>
+          <w:tab w:val="num" w:pos="3938"/>
+        </w:tabs>
+        <w:ind w:start="3938" w:hanging="360"/>
+      </w:pPr>
+      <w:rPr>
+        <w:rFonts w:ascii="OpenSymbol" w:hAnsi="OpenSymbol" w:cs="OpenSymbol" w:hint="default"/>
+      </w:rPr>
+    </w:lvl>
+    <w:lvl w:ilvl="6">
+      <w:start w:val="1"/>
+      <w:numFmt w:val="bullet"/>
+      <w:lvlText w:val=""/>
+      <w:lvlJc w:val="start"/>
+      <w:pPr>
+        <w:tabs>
+          <w:tab w:val="num" w:pos="4298"/>
+        </w:tabs>
+        <w:ind w:start="4298" w:hanging="360"/>
+      </w:pPr>
+      <w:rPr>
+        <w:rFonts w:ascii="Symbol" w:hAnsi="Symbol" w:cs="Symbol" w:hint="default"/>
+      </w:rPr>
+    </w:lvl>
+    <w:lvl w:ilvl="7">
+      <w:start w:val="1"/>
+      <w:numFmt w:val="bullet"/>
+      <w:lvlText w:val="◦"/>
+      <w:lvlJc w:val="start"/>
+      <w:pPr>
+        <w:tabs>
+          <w:tab w:val="num" w:pos="4658"/>
+        </w:tabs>
+        <w:ind w:start="4658" w:hanging="360"/>
+      </w:pPr>
+      <w:rPr>
+        <w:rFonts w:ascii="OpenSymbol" w:hAnsi="OpenSymbol" w:cs="OpenSymbol" w:hint="default"/>
+      </w:rPr>
+    </w:lvl>
+    <w:lvl w:ilvl="8">
+      <w:start w:val="1"/>
+      <w:numFmt w:val="bullet"/>
+      <w:lvlText w:val="▪"/>
+      <w:lvlJc w:val="start"/>
+      <w:pPr>
+        <w:tabs>
+          <w:tab w:val="num" w:pos="5018"/>
+        </w:tabs>
+        <w:ind w:start="5018" w:hanging="360"/>
+      </w:pPr>
+      <w:rPr>
+        <w:rFonts w:ascii="OpenSymbol" w:hAnsi="OpenSymbol" w:cs="OpenSymbol" w:hint="default"/>
+      </w:rPr>
+    </w:lvl>
+  </w:abstractNum>
+  <w:abstractNum w:abstractNumId="8">
+    <w:lvl w:ilvl="0">
+      <w:start w:val="1"/>
       <w:numFmt w:val="none"/>
       <w:suff w:val="nothing"/>
       <w:lvlText w:val=""/>
@@ -2204,6 +4855,24 @@
   </w:num>
   <w:num w:numId="2">
     <w:abstractNumId w:val="2"/>
+  </w:num>
+  <w:num w:numId="3">
+    <w:abstractNumId w:val="3"/>
+  </w:num>
+  <w:num w:numId="4">
+    <w:abstractNumId w:val="4"/>
+  </w:num>
+  <w:num w:numId="5">
+    <w:abstractNumId w:val="5"/>
+  </w:num>
+  <w:num w:numId="6">
+    <w:abstractNumId w:val="6"/>
+  </w:num>
+  <w:num w:numId="7">
+    <w:abstractNumId w:val="7"/>
+  </w:num>
+  <w:num w:numId="8">
+    <w:abstractNumId w:val="8"/>
   </w:num>
 </w:numbering>
 </file>
@@ -2215,14 +4884,12 @@
       <w:rPr>
         <w:rFonts w:ascii="Liberation Serif" w:hAnsi="Liberation Serif" w:eastAsia="Noto Serif CJK SC" w:cs="Lohit Devanagari"/>
         <w:kern w:val="2"/>
-        <w:sz w:val="24"/>
         <w:szCs w:val="24"/>
         <w:lang w:val="en-IN" w:eastAsia="zh-CN" w:bidi="hi-IN"/>
       </w:rPr>
     </w:rPrDefault>
     <w:pPrDefault>
       <w:pPr>
-        <w:widowControl/>
         <w:suppressAutoHyphens w:val="true"/>
       </w:pPr>
     </w:pPrDefault>
@@ -2232,7 +4899,10 @@
     <w:qFormat/>
     <w:pPr>
       <w:widowControl/>
+      <w:suppressAutoHyphens w:val="true"/>
       <w:bidi w:val="0"/>
+      <w:spacing w:before="0" w:after="0"/>
+      <w:jc w:val="start"/>
     </w:pPr>
     <w:rPr>
       <w:rFonts w:ascii="Liberation Serif" w:hAnsi="Liberation Serif" w:eastAsia="Noto Serif CJK SC" w:cs="Lohit Devanagari"/>

</xml_diff>